<commit_message>
SHA256 class renamed to HashUtilities
</commit_message>
<xml_diff>
--- a/tpe_eda.docx
+++ b/tpe_eda.docx
@@ -10,6 +10,7 @@
           <w:docPartUnique/>
         </w:docPartObj>
       </w:sdtPr>
+      <w:sdtEndPr/>
       <w:sdtContent>
         <w:p>
           <w:r>
@@ -542,6 +543,7 @@
                                   <w:dataBinding w:prefixMappings="xmlns:ns0='http://schemas.microsoft.com/office/2006/coverPageProps' " w:xpath="/ns0:CoverPageProperties[1]/ns0:Abstract[1]" w:storeItemID="{55AF091B-3C7A-41E3-B477-F2FDAA23CFDA}"/>
                                   <w:text w:multiLine="1"/>
                                 </w:sdtPr>
+                                <w:sdtEndPr/>
                                 <w:sdtContent>
                                   <w:p>
                                     <w:pPr>
@@ -553,52 +555,14 @@
                                         <w:szCs w:val="20"/>
                                       </w:rPr>
                                     </w:pPr>
-                                    <w:proofErr w:type="spellStart"/>
                                     <w:r>
                                       <w:rPr>
                                         <w:color w:val="595959" w:themeColor="text1" w:themeTint="A6"/>
                                         <w:sz w:val="20"/>
                                         <w:szCs w:val="20"/>
                                       </w:rPr>
-                                      <w:t>Integrantes</w:t>
+                                      <w:t>Integrantes: Johnathan Katan, Joaquin Ormachea, Diego Bruno Cilla, Francisco Delgado y Federico Mamone</w:t>
                                     </w:r>
-                                    <w:proofErr w:type="spellEnd"/>
-                                    <w:r>
-                                      <w:rPr>
-                                        <w:color w:val="595959" w:themeColor="text1" w:themeTint="A6"/>
-                                        <w:sz w:val="20"/>
-                                        <w:szCs w:val="20"/>
-                                      </w:rPr>
-                                      <w:t xml:space="preserve">: Johnathan Katan, Joaquin </w:t>
-                                    </w:r>
-                                    <w:proofErr w:type="spellStart"/>
-                                    <w:r>
-                                      <w:rPr>
-                                        <w:color w:val="595959" w:themeColor="text1" w:themeTint="A6"/>
-                                        <w:sz w:val="20"/>
-                                        <w:szCs w:val="20"/>
-                                      </w:rPr>
-                                      <w:t>Ormachea</w:t>
-                                    </w:r>
-                                    <w:proofErr w:type="spellEnd"/>
-                                    <w:r>
-                                      <w:rPr>
-                                        <w:color w:val="595959" w:themeColor="text1" w:themeTint="A6"/>
-                                        <w:sz w:val="20"/>
-                                        <w:szCs w:val="20"/>
-                                      </w:rPr>
-                                      <w:t xml:space="preserve">, Diego Bruno Cilla, Francisco Delgado y Federico </w:t>
-                                    </w:r>
-                                    <w:proofErr w:type="spellStart"/>
-                                    <w:r>
-                                      <w:rPr>
-                                        <w:color w:val="595959" w:themeColor="text1" w:themeTint="A6"/>
-                                        <w:sz w:val="20"/>
-                                        <w:szCs w:val="20"/>
-                                      </w:rPr>
-                                      <w:t>Mamone</w:t>
-                                    </w:r>
-                                    <w:proofErr w:type="spellEnd"/>
                                   </w:p>
                                 </w:sdtContent>
                               </w:sdt>
@@ -651,6 +615,7 @@
                             <w:dataBinding w:prefixMappings="xmlns:ns0='http://schemas.microsoft.com/office/2006/coverPageProps' " w:xpath="/ns0:CoverPageProperties[1]/ns0:Abstract[1]" w:storeItemID="{55AF091B-3C7A-41E3-B477-F2FDAA23CFDA}"/>
                             <w:text w:multiLine="1"/>
                           </w:sdtPr>
+                          <w:sdtEndPr/>
                           <w:sdtContent>
                             <w:p>
                               <w:pPr>
@@ -662,52 +627,14 @@
                                   <w:szCs w:val="20"/>
                                 </w:rPr>
                               </w:pPr>
-                              <w:proofErr w:type="spellStart"/>
                               <w:r>
                                 <w:rPr>
                                   <w:color w:val="595959" w:themeColor="text1" w:themeTint="A6"/>
                                   <w:sz w:val="20"/>
                                   <w:szCs w:val="20"/>
                                 </w:rPr>
-                                <w:t>Integrantes</w:t>
+                                <w:t>Integrantes: Johnathan Katan, Joaquin Ormachea, Diego Bruno Cilla, Francisco Delgado y Federico Mamone</w:t>
                               </w:r>
-                              <w:proofErr w:type="spellEnd"/>
-                              <w:r>
-                                <w:rPr>
-                                  <w:color w:val="595959" w:themeColor="text1" w:themeTint="A6"/>
-                                  <w:sz w:val="20"/>
-                                  <w:szCs w:val="20"/>
-                                </w:rPr>
-                                <w:t xml:space="preserve">: Johnathan Katan, Joaquin </w:t>
-                              </w:r>
-                              <w:proofErr w:type="spellStart"/>
-                              <w:r>
-                                <w:rPr>
-                                  <w:color w:val="595959" w:themeColor="text1" w:themeTint="A6"/>
-                                  <w:sz w:val="20"/>
-                                  <w:szCs w:val="20"/>
-                                </w:rPr>
-                                <w:t>Ormachea</w:t>
-                              </w:r>
-                              <w:proofErr w:type="spellEnd"/>
-                              <w:r>
-                                <w:rPr>
-                                  <w:color w:val="595959" w:themeColor="text1" w:themeTint="A6"/>
-                                  <w:sz w:val="20"/>
-                                  <w:szCs w:val="20"/>
-                                </w:rPr>
-                                <w:t xml:space="preserve">, Diego Bruno Cilla, Francisco Delgado y Federico </w:t>
-                              </w:r>
-                              <w:proofErr w:type="spellStart"/>
-                              <w:r>
-                                <w:rPr>
-                                  <w:color w:val="595959" w:themeColor="text1" w:themeTint="A6"/>
-                                  <w:sz w:val="20"/>
-                                  <w:szCs w:val="20"/>
-                                </w:rPr>
-                                <w:t>Mamone</w:t>
-                              </w:r>
-                              <w:proofErr w:type="spellEnd"/>
                             </w:p>
                           </w:sdtContent>
                         </w:sdt>
@@ -811,25 +738,7 @@
           <w:szCs w:val="24"/>
           <w:lang w:val="es-AR"/>
         </w:rPr>
-        <w:t xml:space="preserve">de la </w:t>
-      </w:r>
-      <w:proofErr w:type="spellStart"/>
-      <w:r>
-        <w:rPr>
-          <w:sz w:val="24"/>
-          <w:szCs w:val="24"/>
-          <w:lang w:val="es-AR"/>
-        </w:rPr>
-        <w:t>Blockchain</w:t>
-      </w:r>
-      <w:proofErr w:type="spellEnd"/>
-      <w:r>
-        <w:rPr>
-          <w:sz w:val="24"/>
-          <w:szCs w:val="24"/>
-          <w:lang w:val="es-AR"/>
-        </w:rPr>
-        <w:t xml:space="preserve"> y del árbol AVL, explicando cómo están compuestas y los métodos implementados.</w:t>
+        <w:t>de la Blockchain y del árbol AVL, explicando cómo están compuestas y los métodos implementados.</w:t>
       </w:r>
     </w:p>
     <w:p>
@@ -903,17 +812,7 @@
           <w:szCs w:val="24"/>
           <w:lang w:val="es-AR"/>
         </w:rPr>
-        <w:t>También se explica cómo fueron implementados los métodos más relevantes, y por qué fueron implemen</w:t>
-      </w:r>
-      <w:bookmarkStart w:id="0" w:name="_GoBack"/>
-      <w:bookmarkEnd w:id="0"/>
-      <w:r>
-        <w:rPr>
-          <w:sz w:val="24"/>
-          <w:szCs w:val="24"/>
-          <w:lang w:val="es-AR"/>
-        </w:rPr>
-        <w:t>tados de esa manera.</w:t>
+        <w:t>También se explica cómo fueron implementados los métodos más relevantes, y por qué fueron implementados de esa manera.</w:t>
       </w:r>
     </w:p>
     <w:p>
@@ -930,7 +829,7 @@
           <w:szCs w:val="24"/>
           <w:lang w:val="es-AR"/>
         </w:rPr>
-        <w:t xml:space="preserve">Finalmente, se presenta una conclusión acerca de las decisiones de diseño tomadas a lo largo del desarrollo del trabajo práctico. </w:t>
+        <w:t xml:space="preserve">En cuarto lugar, también se presentan las convenciones utilizadas para los métodos que involucran el pasaje de archivos, como el modify. </w:t>
       </w:r>
     </w:p>
     <w:p>
@@ -941,159 +840,14 @@
           <w:lang w:val="es-AR"/>
         </w:rPr>
       </w:pPr>
-    </w:p>
-    <w:p>
-      <w:pPr>
-        <w:rPr>
-          <w:sz w:val="24"/>
-          <w:szCs w:val="24"/>
-          <w:lang w:val="es-AR"/>
-        </w:rPr>
-      </w:pPr>
-    </w:p>
-    <w:p>
-      <w:pPr>
-        <w:rPr>
-          <w:sz w:val="24"/>
-          <w:szCs w:val="24"/>
-          <w:lang w:val="es-AR"/>
-        </w:rPr>
-      </w:pPr>
-    </w:p>
-    <w:p>
-      <w:pPr>
-        <w:rPr>
-          <w:sz w:val="24"/>
-          <w:szCs w:val="24"/>
-          <w:lang w:val="es-AR"/>
-        </w:rPr>
-      </w:pPr>
-    </w:p>
-    <w:p>
-      <w:pPr>
-        <w:rPr>
-          <w:sz w:val="24"/>
-          <w:szCs w:val="24"/>
-          <w:lang w:val="es-AR"/>
-        </w:rPr>
-      </w:pPr>
-    </w:p>
-    <w:p>
-      <w:pPr>
-        <w:rPr>
-          <w:sz w:val="24"/>
-          <w:szCs w:val="24"/>
-          <w:lang w:val="es-AR"/>
-        </w:rPr>
-      </w:pPr>
-    </w:p>
-    <w:p>
-      <w:pPr>
-        <w:rPr>
-          <w:sz w:val="24"/>
-          <w:szCs w:val="24"/>
-          <w:lang w:val="es-AR"/>
-        </w:rPr>
-      </w:pPr>
-    </w:p>
-    <w:p>
-      <w:pPr>
-        <w:rPr>
-          <w:sz w:val="24"/>
-          <w:szCs w:val="24"/>
-          <w:lang w:val="es-AR"/>
-        </w:rPr>
-      </w:pPr>
-    </w:p>
-    <w:p>
-      <w:pPr>
-        <w:rPr>
-          <w:sz w:val="24"/>
-          <w:szCs w:val="24"/>
-          <w:lang w:val="es-AR"/>
-        </w:rPr>
-      </w:pPr>
-    </w:p>
-    <w:p>
-      <w:pPr>
-        <w:rPr>
-          <w:sz w:val="24"/>
-          <w:szCs w:val="24"/>
-          <w:lang w:val="es-AR"/>
-        </w:rPr>
-      </w:pPr>
-    </w:p>
-    <w:p>
-      <w:pPr>
-        <w:rPr>
-          <w:sz w:val="24"/>
-          <w:szCs w:val="24"/>
-          <w:lang w:val="es-AR"/>
-        </w:rPr>
-      </w:pPr>
-    </w:p>
-    <w:p>
-      <w:pPr>
-        <w:rPr>
-          <w:sz w:val="24"/>
-          <w:szCs w:val="24"/>
-          <w:lang w:val="es-AR"/>
-        </w:rPr>
-      </w:pPr>
-    </w:p>
-    <w:p>
-      <w:pPr>
-        <w:rPr>
-          <w:sz w:val="24"/>
-          <w:szCs w:val="24"/>
-          <w:lang w:val="es-AR"/>
-        </w:rPr>
-      </w:pPr>
-    </w:p>
-    <w:p>
-      <w:pPr>
-        <w:rPr>
-          <w:sz w:val="24"/>
-          <w:szCs w:val="24"/>
-          <w:lang w:val="es-AR"/>
-        </w:rPr>
-      </w:pPr>
-    </w:p>
-    <w:p>
-      <w:pPr>
-        <w:rPr>
-          <w:sz w:val="24"/>
-          <w:szCs w:val="24"/>
-          <w:lang w:val="es-AR"/>
-        </w:rPr>
-      </w:pPr>
-    </w:p>
-    <w:p>
-      <w:pPr>
-        <w:rPr>
-          <w:sz w:val="24"/>
-          <w:szCs w:val="24"/>
-          <w:lang w:val="es-AR"/>
-        </w:rPr>
-      </w:pPr>
-    </w:p>
-    <w:p>
-      <w:pPr>
-        <w:rPr>
-          <w:sz w:val="24"/>
-          <w:szCs w:val="24"/>
-          <w:lang w:val="es-AR"/>
-        </w:rPr>
-      </w:pPr>
-    </w:p>
-    <w:p>
-      <w:pPr>
-        <w:rPr>
-          <w:sz w:val="24"/>
-          <w:szCs w:val="24"/>
-          <w:lang w:val="es-AR"/>
-        </w:rPr>
-      </w:pPr>
+      <w:r>
+        <w:rPr>
+          <w:sz w:val="24"/>
+          <w:szCs w:val="24"/>
+          <w:lang w:val="es-AR"/>
+        </w:rPr>
+        <w:t xml:space="preserve">Finalmente, se presenta una conclusión acerca de las decisiones de diseño tomadas a lo largo del desarrollo del trabajo práctico. </w:t>
+      </w:r>
     </w:p>
     <w:p>
       <w:pPr>
@@ -1113,31 +867,298 @@
           <w:u w:val="single"/>
           <w:lang w:val="es-AR"/>
         </w:rPr>
-        <w:lastRenderedPageBreak/>
-        <w:t xml:space="preserve">Clase </w:t>
-      </w:r>
-      <w:proofErr w:type="spellStart"/>
-      <w:r>
-        <w:rPr>
-          <w:b/>
-          <w:sz w:val="40"/>
-          <w:szCs w:val="40"/>
-          <w:u w:val="single"/>
-          <w:lang w:val="es-AR"/>
-        </w:rPr>
-        <w:t>Blockchain</w:t>
-      </w:r>
-      <w:proofErr w:type="spellEnd"/>
-      <w:r>
-        <w:rPr>
-          <w:b/>
-          <w:sz w:val="40"/>
-          <w:szCs w:val="40"/>
-          <w:u w:val="single"/>
-          <w:lang w:val="es-AR"/>
-        </w:rPr>
-        <w:t>:</w:t>
-      </w:r>
+        <w:t>Instalación:</w:t>
+      </w:r>
+    </w:p>
+    <w:p>
+      <w:pPr>
+        <w:rPr>
+          <w:sz w:val="24"/>
+          <w:szCs w:val="24"/>
+          <w:lang w:val="es-AR"/>
+        </w:rPr>
+      </w:pPr>
+      <w:r>
+        <w:rPr>
+          <w:sz w:val="24"/>
+          <w:szCs w:val="24"/>
+          <w:lang w:val="es-AR"/>
+        </w:rPr>
+        <w:t xml:space="preserve">Para instalar el trabajo práctico exitosamente, se debe ejecutar el comando </w:t>
+      </w:r>
+      <w:r>
+        <w:rPr>
+          <w:i/>
+          <w:sz w:val="24"/>
+          <w:szCs w:val="24"/>
+          <w:lang w:val="es-AR"/>
+        </w:rPr>
+        <w:t>ant</w:t>
+      </w:r>
+      <w:r>
+        <w:rPr>
+          <w:sz w:val="24"/>
+          <w:szCs w:val="24"/>
+          <w:lang w:val="es-AR"/>
+        </w:rPr>
+        <w:t xml:space="preserve"> en la carpeta principal, donde está ubicado el archivo </w:t>
+      </w:r>
+      <w:r>
+        <w:rPr>
+          <w:i/>
+          <w:sz w:val="24"/>
+          <w:szCs w:val="24"/>
+          <w:lang w:val="es-AR"/>
+        </w:rPr>
+        <w:t>build.xml</w:t>
+      </w:r>
+      <w:r>
+        <w:rPr>
+          <w:sz w:val="24"/>
+          <w:szCs w:val="24"/>
+          <w:lang w:val="es-AR"/>
+        </w:rPr>
+        <w:t xml:space="preserve"> (tener en cuenta que hay que tener ant instalado). </w:t>
+      </w:r>
+      <w:r>
+        <w:rPr>
+          <w:sz w:val="24"/>
+          <w:szCs w:val="24"/>
+          <w:lang w:val="es-AR"/>
+        </w:rPr>
+        <w:t xml:space="preserve">El target default de </w:t>
+      </w:r>
+      <w:r>
+        <w:rPr>
+          <w:i/>
+          <w:sz w:val="24"/>
+          <w:szCs w:val="24"/>
+          <w:lang w:val="es-AR"/>
+        </w:rPr>
+        <w:t>build.xml</w:t>
+      </w:r>
+      <w:r>
+        <w:rPr>
+          <w:sz w:val="24"/>
+          <w:szCs w:val="24"/>
+          <w:lang w:val="es-AR"/>
+        </w:rPr>
+        <w:t xml:space="preserve"> generará dos carpetas, una llamada </w:t>
+      </w:r>
+      <w:r>
+        <w:rPr>
+          <w:i/>
+          <w:sz w:val="24"/>
+          <w:szCs w:val="24"/>
+          <w:lang w:val="es-AR"/>
+        </w:rPr>
+        <w:t>dist</w:t>
+      </w:r>
+      <w:r>
+        <w:rPr>
+          <w:sz w:val="24"/>
+          <w:szCs w:val="24"/>
+          <w:lang w:val="es-AR"/>
+        </w:rPr>
+        <w:t xml:space="preserve">, y otra llamada </w:t>
+      </w:r>
+      <w:r>
+        <w:rPr>
+          <w:i/>
+          <w:sz w:val="24"/>
+          <w:szCs w:val="24"/>
+          <w:lang w:val="es-AR"/>
+        </w:rPr>
+        <w:t>build</w:t>
+      </w:r>
+      <w:r>
+        <w:rPr>
+          <w:sz w:val="24"/>
+          <w:szCs w:val="24"/>
+          <w:lang w:val="es-AR"/>
+        </w:rPr>
+        <w:t xml:space="preserve">. En la carpeta </w:t>
+      </w:r>
+      <w:r>
+        <w:rPr>
+          <w:i/>
+          <w:sz w:val="24"/>
+          <w:szCs w:val="24"/>
+          <w:lang w:val="es-AR"/>
+        </w:rPr>
+        <w:t>build</w:t>
+      </w:r>
+      <w:r>
+        <w:rPr>
+          <w:sz w:val="24"/>
+          <w:szCs w:val="24"/>
+          <w:lang w:val="es-AR"/>
+        </w:rPr>
+        <w:t xml:space="preserve"> estarán todos los archivos </w:t>
+      </w:r>
+      <w:r>
+        <w:rPr>
+          <w:i/>
+          <w:sz w:val="24"/>
+          <w:szCs w:val="24"/>
+          <w:lang w:val="es-AR"/>
+        </w:rPr>
+        <w:t>.class</w:t>
+      </w:r>
+      <w:r>
+        <w:rPr>
+          <w:sz w:val="24"/>
+          <w:szCs w:val="24"/>
+          <w:lang w:val="es-AR"/>
+        </w:rPr>
+        <w:t xml:space="preserve">, y en la carpeta </w:t>
+      </w:r>
+      <w:r>
+        <w:rPr>
+          <w:i/>
+          <w:sz w:val="24"/>
+          <w:szCs w:val="24"/>
+          <w:lang w:val="es-AR"/>
+        </w:rPr>
+        <w:t xml:space="preserve">dist </w:t>
+      </w:r>
+      <w:r>
+        <w:rPr>
+          <w:sz w:val="24"/>
+          <w:szCs w:val="24"/>
+          <w:lang w:val="es-AR"/>
+        </w:rPr>
+        <w:t xml:space="preserve">se encuentra el archivo ejecutable </w:t>
+      </w:r>
+      <w:r>
+        <w:rPr>
+          <w:i/>
+          <w:sz w:val="24"/>
+          <w:szCs w:val="24"/>
+          <w:lang w:val="es-AR"/>
+        </w:rPr>
+        <w:t>.jar</w:t>
+      </w:r>
+      <w:r>
+        <w:rPr>
+          <w:sz w:val="24"/>
+          <w:szCs w:val="24"/>
+          <w:lang w:val="es-AR"/>
+        </w:rPr>
+        <w:t xml:space="preserve">. </w:t>
+      </w:r>
+      <w:r>
+        <w:rPr>
+          <w:sz w:val="24"/>
+          <w:szCs w:val="24"/>
+          <w:lang w:val="es-AR"/>
+        </w:rPr>
+        <w:t xml:space="preserve">Si se desea limpiar las carpetas generadas al ejecutar </w:t>
+      </w:r>
+      <w:r>
+        <w:rPr>
+          <w:i/>
+          <w:sz w:val="24"/>
+          <w:szCs w:val="24"/>
+          <w:lang w:val="es-AR"/>
+        </w:rPr>
+        <w:t>ant</w:t>
+      </w:r>
+      <w:r>
+        <w:rPr>
+          <w:sz w:val="24"/>
+          <w:szCs w:val="24"/>
+          <w:lang w:val="es-AR"/>
+        </w:rPr>
+        <w:t xml:space="preserve">, el archivo </w:t>
+      </w:r>
+      <w:r>
+        <w:rPr>
+          <w:i/>
+          <w:sz w:val="24"/>
+          <w:szCs w:val="24"/>
+          <w:lang w:val="es-AR"/>
+        </w:rPr>
+        <w:t>build.xml</w:t>
+      </w:r>
+      <w:r>
+        <w:rPr>
+          <w:sz w:val="24"/>
+          <w:szCs w:val="24"/>
+          <w:lang w:val="es-AR"/>
+        </w:rPr>
+        <w:t xml:space="preserve"> también contiene un target llamado </w:t>
+      </w:r>
+      <w:r>
+        <w:rPr>
+          <w:i/>
+          <w:sz w:val="24"/>
+          <w:szCs w:val="24"/>
+          <w:lang w:val="es-AR"/>
+        </w:rPr>
+        <w:t>clean</w:t>
+      </w:r>
+      <w:r>
+        <w:rPr>
+          <w:sz w:val="24"/>
+          <w:szCs w:val="24"/>
+          <w:lang w:val="es-AR"/>
+        </w:rPr>
+        <w:t xml:space="preserve">, que borrará las carpetas </w:t>
+      </w:r>
+      <w:r>
+        <w:rPr>
+          <w:i/>
+          <w:sz w:val="24"/>
+          <w:szCs w:val="24"/>
+          <w:lang w:val="es-AR"/>
+        </w:rPr>
+        <w:t>build</w:t>
+      </w:r>
+      <w:r>
+        <w:rPr>
+          <w:sz w:val="24"/>
+          <w:szCs w:val="24"/>
+          <w:lang w:val="es-AR"/>
+        </w:rPr>
+        <w:t xml:space="preserve"> y </w:t>
+      </w:r>
+      <w:r>
+        <w:rPr>
+          <w:i/>
+          <w:sz w:val="24"/>
+          <w:szCs w:val="24"/>
+          <w:lang w:val="es-AR"/>
+        </w:rPr>
+        <w:t>dist</w:t>
+      </w:r>
+      <w:r>
+        <w:rPr>
+          <w:sz w:val="24"/>
+          <w:szCs w:val="24"/>
+          <w:lang w:val="es-AR"/>
+        </w:rPr>
+        <w:t xml:space="preserve">, por lo que sólo sería necesaria ejecutar el comando </w:t>
+      </w:r>
+      <w:r>
+        <w:rPr>
+          <w:i/>
+          <w:sz w:val="24"/>
+          <w:szCs w:val="24"/>
+          <w:lang w:val="es-AR"/>
+        </w:rPr>
+        <w:t>ant clean</w:t>
+      </w:r>
+      <w:r>
+        <w:rPr>
+          <w:sz w:val="24"/>
+          <w:szCs w:val="24"/>
+          <w:lang w:val="es-AR"/>
+        </w:rPr>
+        <w:t>.</w:t>
+      </w:r>
+      <w:bookmarkStart w:id="0" w:name="_GoBack"/>
+      <w:bookmarkEnd w:id="0"/>
     </w:p>
     <w:p>
       <w:pPr>

</xml_diff>

<commit_message>
Add block now validates the state of the blockhain
</commit_message>
<xml_diff>
--- a/tpe_eda.docx
+++ b/tpe_eda.docx
@@ -852,6 +852,15 @@
     <w:p>
       <w:pPr>
         <w:rPr>
+          <w:sz w:val="24"/>
+          <w:szCs w:val="24"/>
+          <w:lang w:val="es-AR"/>
+        </w:rPr>
+      </w:pPr>
+    </w:p>
+    <w:p>
+      <w:pPr>
+        <w:rPr>
           <w:b/>
           <w:sz w:val="40"/>
           <w:szCs w:val="40"/>
@@ -1157,8 +1166,572 @@
         </w:rPr>
         <w:t>.</w:t>
       </w:r>
+    </w:p>
+    <w:p>
+      <w:pPr>
+        <w:rPr>
+          <w:sz w:val="24"/>
+          <w:szCs w:val="24"/>
+          <w:lang w:val="es-AR"/>
+        </w:rPr>
+      </w:pPr>
+    </w:p>
+    <w:p>
+      <w:pPr>
+        <w:rPr>
+          <w:sz w:val="24"/>
+          <w:szCs w:val="24"/>
+          <w:lang w:val="es-AR"/>
+        </w:rPr>
+      </w:pPr>
+    </w:p>
+    <w:p>
+      <w:pPr>
+        <w:rPr>
+          <w:sz w:val="24"/>
+          <w:szCs w:val="24"/>
+          <w:lang w:val="es-AR"/>
+        </w:rPr>
+      </w:pPr>
+    </w:p>
+    <w:p>
+      <w:pPr>
+        <w:rPr>
+          <w:sz w:val="24"/>
+          <w:szCs w:val="24"/>
+          <w:lang w:val="es-AR"/>
+        </w:rPr>
+      </w:pPr>
+    </w:p>
+    <w:p>
+      <w:pPr>
+        <w:rPr>
+          <w:sz w:val="24"/>
+          <w:szCs w:val="24"/>
+          <w:lang w:val="es-AR"/>
+        </w:rPr>
+      </w:pPr>
+    </w:p>
+    <w:p>
+      <w:pPr>
+        <w:rPr>
+          <w:sz w:val="24"/>
+          <w:szCs w:val="24"/>
+          <w:lang w:val="es-AR"/>
+        </w:rPr>
+      </w:pPr>
+    </w:p>
+    <w:p>
+      <w:pPr>
+        <w:rPr>
+          <w:sz w:val="24"/>
+          <w:szCs w:val="24"/>
+          <w:lang w:val="es-AR"/>
+        </w:rPr>
+      </w:pPr>
+    </w:p>
+    <w:p>
+      <w:pPr>
+        <w:rPr>
+          <w:sz w:val="24"/>
+          <w:szCs w:val="24"/>
+          <w:lang w:val="es-AR"/>
+        </w:rPr>
+      </w:pPr>
+    </w:p>
+    <w:p>
+      <w:pPr>
+        <w:rPr>
+          <w:sz w:val="24"/>
+          <w:szCs w:val="24"/>
+          <w:lang w:val="es-AR"/>
+        </w:rPr>
+      </w:pPr>
+    </w:p>
+    <w:p>
+      <w:pPr>
+        <w:rPr>
+          <w:b/>
+          <w:sz w:val="40"/>
+          <w:szCs w:val="40"/>
+          <w:u w:val="single"/>
+          <w:lang w:val="es-AR"/>
+        </w:rPr>
+      </w:pPr>
+      <w:r>
+        <w:rPr>
+          <w:b/>
+          <w:sz w:val="40"/>
+          <w:szCs w:val="40"/>
+          <w:u w:val="single"/>
+          <w:lang w:val="es-AR"/>
+        </w:rPr>
+        <w:lastRenderedPageBreak/>
+        <w:t>Clase Blockchain:</w:t>
+      </w:r>
+    </w:p>
+    <w:p>
+      <w:pPr>
+        <w:rPr>
+          <w:sz w:val="24"/>
+          <w:szCs w:val="24"/>
+          <w:lang w:val="es-AR"/>
+        </w:rPr>
+      </w:pPr>
+      <w:r>
+        <w:rPr>
+          <w:sz w:val="24"/>
+          <w:szCs w:val="24"/>
+          <w:lang w:val="es-AR"/>
+        </w:rPr>
+        <w:t>La clase Blockchain fue creada para modelar la Blockchain sobre la que se mantiene el árbol AVL.</w:t>
+      </w:r>
+    </w:p>
+    <w:p>
+      <w:pPr>
+        <w:rPr>
+          <w:sz w:val="24"/>
+          <w:szCs w:val="24"/>
+          <w:lang w:val="es-AR"/>
+        </w:rPr>
+      </w:pPr>
+      <w:r>
+        <w:rPr>
+          <w:sz w:val="24"/>
+          <w:szCs w:val="24"/>
+          <w:lang w:val="es-AR"/>
+        </w:rPr>
+        <w:t>A continuación se presenta una descripción de cómo fue pensada e implementada</w:t>
+      </w:r>
+      <w:r>
+        <w:rPr>
+          <w:sz w:val="24"/>
+          <w:szCs w:val="24"/>
+          <w:lang w:val="es-AR"/>
+        </w:rPr>
+        <w:t xml:space="preserve"> </w:t>
+      </w:r>
+      <w:r>
+        <w:rPr>
+          <w:sz w:val="24"/>
+          <w:szCs w:val="24"/>
+          <w:lang w:val="es-AR"/>
+        </w:rPr>
+        <w:t>esta</w:t>
+      </w:r>
+      <w:r>
+        <w:rPr>
+          <w:sz w:val="24"/>
+          <w:szCs w:val="24"/>
+          <w:lang w:val="es-AR"/>
+        </w:rPr>
+        <w:t xml:space="preserve"> clase, y una justificación de las decisiones tomadas.</w:t>
+      </w:r>
+    </w:p>
+    <w:p>
+      <w:pPr>
+        <w:rPr>
+          <w:sz w:val="24"/>
+          <w:szCs w:val="24"/>
+          <w:lang w:val="es-AR"/>
+        </w:rPr>
+      </w:pPr>
+      <w:r>
+        <w:rPr>
+          <w:sz w:val="24"/>
+          <w:szCs w:val="24"/>
+          <w:lang w:val="es-AR"/>
+        </w:rPr>
+        <w:t>En primer lugar, se decidió modelar la Blockchain como una lista simplemente encadenada con header, con la particularidad de que cada elemento tiene una referencia al anterior, por lo que la lista se empieza a recorrer a partir del último elemento.</w:t>
+      </w:r>
+      <w:r>
+        <w:rPr>
+          <w:sz w:val="24"/>
+          <w:szCs w:val="24"/>
+          <w:lang w:val="es-AR"/>
+        </w:rPr>
+        <w:t xml:space="preserve"> En esta parte de la implementación, es posible analizar el siguiente punto de discusión: ¿Por qué una lista simplemente encadenada donde cada elemento apunta al anterior, y no al siguiente</w:t>
+      </w:r>
+      <w:r>
+        <w:rPr>
+          <w:sz w:val="24"/>
+          <w:szCs w:val="24"/>
+          <w:lang w:val="es-AR"/>
+        </w:rPr>
+        <w:t>, o por qué no una lista doblemente encadenada</w:t>
+      </w:r>
+      <w:r>
+        <w:rPr>
+          <w:sz w:val="24"/>
+          <w:szCs w:val="24"/>
+          <w:lang w:val="es-AR"/>
+        </w:rPr>
+        <w:t>? ¿Por qué una lista simplemente encadenada y no un ArrayList?</w:t>
+      </w:r>
+      <w:r>
+        <w:rPr>
+          <w:sz w:val="24"/>
+          <w:szCs w:val="24"/>
+          <w:lang w:val="es-AR"/>
+        </w:rPr>
+        <w:t>.</w:t>
+      </w:r>
+    </w:p>
+    <w:p>
+      <w:pPr>
+        <w:rPr>
+          <w:sz w:val="24"/>
+          <w:szCs w:val="24"/>
+          <w:lang w:val="es-AR"/>
+        </w:rPr>
+      </w:pPr>
+      <w:r>
+        <w:rPr>
+          <w:sz w:val="24"/>
+          <w:szCs w:val="24"/>
+          <w:lang w:val="es-AR"/>
+        </w:rPr>
+        <w:t>Respecto a la primer pregunt</w:t>
+      </w:r>
+      <w:r>
+        <w:rPr>
+          <w:sz w:val="24"/>
+          <w:szCs w:val="24"/>
+          <w:lang w:val="es-AR"/>
+        </w:rPr>
+        <w:t>a, como veremos más adelante, el hecho de</w:t>
+      </w:r>
+      <w:r>
+        <w:rPr>
+          <w:sz w:val="24"/>
+          <w:szCs w:val="24"/>
+          <w:lang w:val="es-AR"/>
+        </w:rPr>
+        <w:t xml:space="preserve"> que cada element</w:t>
+      </w:r>
+      <w:r>
+        <w:rPr>
+          <w:sz w:val="24"/>
+          <w:szCs w:val="24"/>
+          <w:lang w:val="es-AR"/>
+        </w:rPr>
+        <w:t>o apunte</w:t>
+      </w:r>
+      <w:r>
+        <w:rPr>
+          <w:sz w:val="24"/>
+          <w:szCs w:val="24"/>
+          <w:lang w:val="es-AR"/>
+        </w:rPr>
+        <w:t xml:space="preserve"> al anterior, al siguiente, o a ambos, no modifica la complejidad temporal de los métodos implementados</w:t>
+      </w:r>
+      <w:r>
+        <w:rPr>
+          <w:sz w:val="24"/>
+          <w:szCs w:val="24"/>
+          <w:lang w:val="es-AR"/>
+        </w:rPr>
+        <w:t>, por lo que se decidió elegir el modelo que le resultó más cómodo al equipo.</w:t>
+      </w:r>
+    </w:p>
+    <w:p>
+      <w:pPr>
+        <w:rPr>
+          <w:sz w:val="24"/>
+          <w:szCs w:val="24"/>
+          <w:lang w:val="es-AR"/>
+        </w:rPr>
+      </w:pPr>
+      <w:r>
+        <w:rPr>
+          <w:sz w:val="24"/>
+          <w:szCs w:val="24"/>
+          <w:lang w:val="es-AR"/>
+        </w:rPr>
+        <w:t xml:space="preserve">Respecto a la segunda pregunta, se requirió un poco más de </w:t>
+      </w:r>
+      <w:r>
+        <w:rPr>
+          <w:sz w:val="24"/>
+          <w:szCs w:val="24"/>
+          <w:lang w:val="es-AR"/>
+        </w:rPr>
+        <w:t>reflexión</w:t>
+      </w:r>
+      <w:r>
+        <w:rPr>
+          <w:sz w:val="24"/>
+          <w:szCs w:val="24"/>
+          <w:lang w:val="es-AR"/>
+        </w:rPr>
+        <w:t xml:space="preserve"> para responderla. </w:t>
+      </w:r>
+      <w:r>
+        <w:rPr>
+          <w:sz w:val="24"/>
+          <w:szCs w:val="24"/>
+          <w:lang w:val="es-AR"/>
+        </w:rPr>
+        <w:t xml:space="preserve">Sabemos que en un ArrayList las operaciones de </w:t>
+      </w:r>
+      <w:r>
+        <w:rPr>
+          <w:sz w:val="24"/>
+          <w:szCs w:val="24"/>
+          <w:lang w:val="es-AR"/>
+        </w:rPr>
+        <w:t>acceso a un elemento</w:t>
+      </w:r>
+      <w:r>
+        <w:rPr>
+          <w:sz w:val="24"/>
+          <w:szCs w:val="24"/>
+          <w:lang w:val="es-AR"/>
+        </w:rPr>
+        <w:t xml:space="preserve"> son de orden O(1), ya que los elementos están contiguos en memoria y se acceden mediante índices. Pero, esto provoca que de vez en cuando, al insertar un elemento, se llegue al límite del tamaño fijo y haya que realocar el espacio donde están los elementos, provocando una inserción de orden O(n) en el peor caso.</w:t>
+      </w:r>
+      <w:r>
+        <w:rPr>
+          <w:sz w:val="24"/>
+          <w:szCs w:val="24"/>
+          <w:lang w:val="es-AR"/>
+        </w:rPr>
+        <w:t xml:space="preserve"> En cambio, al utilizar una lista simplemente encadenada, </w:t>
+      </w:r>
+      <w:r>
+        <w:rPr>
+          <w:sz w:val="24"/>
+          <w:szCs w:val="24"/>
+          <w:lang w:val="es-AR"/>
+        </w:rPr>
+        <w:t xml:space="preserve">las operaciones de inserción siempre serán de orden O(1), ya que los elementos no están contiguos en memoria. El problema de esto es que las operaciones de </w:t>
+      </w:r>
+      <w:r>
+        <w:rPr>
+          <w:sz w:val="24"/>
+          <w:szCs w:val="24"/>
+          <w:lang w:val="es-AR"/>
+        </w:rPr>
+        <w:t>acceso</w:t>
+      </w:r>
+      <w:r>
+        <w:rPr>
+          <w:sz w:val="24"/>
+          <w:szCs w:val="24"/>
+          <w:lang w:val="es-AR"/>
+        </w:rPr>
+        <w:t xml:space="preserve"> son de orden O(n). </w:t>
+      </w:r>
+      <w:r>
+        <w:rPr>
+          <w:sz w:val="24"/>
+          <w:szCs w:val="24"/>
+          <w:lang w:val="es-AR"/>
+        </w:rPr>
+        <w:t>Es por esto que se tuvo que realizar una decisión sobre a qué darle más importancia: ¿Operaciones de acceso a un bloque de la Blockchain, u operaciones de inserción de bloques en la Blockchain?</w:t>
+      </w:r>
+      <w:r>
+        <w:rPr>
+          <w:sz w:val="24"/>
+          <w:szCs w:val="24"/>
+          <w:lang w:val="es-AR"/>
+        </w:rPr>
+        <w:t xml:space="preserve"> El único momento donde se realiza un acceso a un índice particular de la Blockchain es cuando se ejecuta el comando </w:t>
+      </w:r>
+      <w:r>
+        <w:rPr>
+          <w:i/>
+          <w:sz w:val="24"/>
+          <w:szCs w:val="24"/>
+          <w:lang w:val="es-AR"/>
+        </w:rPr>
+        <w:t>modify</w:t>
+      </w:r>
+      <w:r>
+        <w:rPr>
+          <w:sz w:val="24"/>
+          <w:szCs w:val="24"/>
+          <w:lang w:val="es-AR"/>
+        </w:rPr>
+        <w:t xml:space="preserve"> para modificar un bloque en </w:t>
+      </w:r>
+      <w:r>
+        <w:rPr>
+          <w:sz w:val="24"/>
+          <w:szCs w:val="24"/>
+          <w:lang w:val="es-AR"/>
+        </w:rPr>
+        <w:t>específico</w:t>
+      </w:r>
+      <w:r>
+        <w:rPr>
+          <w:sz w:val="24"/>
+          <w:szCs w:val="24"/>
+          <w:lang w:val="es-AR"/>
+        </w:rPr>
+        <w:t>.</w:t>
+      </w:r>
+      <w:r>
+        <w:rPr>
+          <w:sz w:val="24"/>
+          <w:szCs w:val="24"/>
+          <w:lang w:val="es-AR"/>
+        </w:rPr>
+        <w:t xml:space="preserve"> Pero cuando se modifica un bloque, lo más probable es que la Blockchain quede inválida, y si la Blockchain es inválida, ya no se podrá seguir usando porque no es confiable. </w:t>
+      </w:r>
+      <w:r>
+        <w:rPr>
+          <w:sz w:val="24"/>
+          <w:szCs w:val="24"/>
+          <w:lang w:val="es-AR"/>
+        </w:rPr>
+        <w:t xml:space="preserve">En cambio, los comando como </w:t>
+      </w:r>
+      <w:r>
+        <w:rPr>
+          <w:i/>
+          <w:sz w:val="24"/>
+          <w:szCs w:val="24"/>
+          <w:lang w:val="es-AR"/>
+        </w:rPr>
+        <w:t>add</w:t>
+      </w:r>
+      <w:r>
+        <w:rPr>
+          <w:sz w:val="24"/>
+          <w:szCs w:val="24"/>
+          <w:lang w:val="es-AR"/>
+        </w:rPr>
+        <w:t xml:space="preserve"> y </w:t>
+      </w:r>
+      <w:r>
+        <w:rPr>
+          <w:i/>
+          <w:sz w:val="24"/>
+          <w:szCs w:val="24"/>
+          <w:lang w:val="es-AR"/>
+        </w:rPr>
+        <w:t>remove</w:t>
+      </w:r>
+      <w:r>
+        <w:rPr>
+          <w:sz w:val="24"/>
+          <w:szCs w:val="24"/>
+          <w:lang w:val="es-AR"/>
+        </w:rPr>
+        <w:t xml:space="preserve"> se ejecutarán con mucha frecuencia, ya que la idea de esta Blockchain es poder realizar operaciones sobre un árbol AVL. </w:t>
+      </w:r>
+      <w:r>
+        <w:rPr>
+          <w:sz w:val="24"/>
+          <w:szCs w:val="24"/>
+          <w:lang w:val="es-AR"/>
+        </w:rPr>
+        <w:t>Como se realizarán más operaciones de inserción de bloques que de búsqueda de bloques, se optó por implementar una lista simplemente encadenada en vez de un ArrayList.</w:t>
+      </w:r>
+    </w:p>
+    <w:p>
+      <w:pPr>
+        <w:rPr>
+          <w:sz w:val="24"/>
+          <w:szCs w:val="24"/>
+          <w:lang w:val="es-AR"/>
+        </w:rPr>
+      </w:pPr>
+      <w:r>
+        <w:rPr>
+          <w:sz w:val="24"/>
+          <w:szCs w:val="24"/>
+          <w:lang w:val="es-AR"/>
+        </w:rPr>
+        <w:t xml:space="preserve"> </w:t>
+      </w:r>
+    </w:p>
+    <w:p>
+      <w:pPr>
+        <w:rPr>
+          <w:sz w:val="24"/>
+          <w:szCs w:val="24"/>
+          <w:lang w:val="es-AR"/>
+        </w:rPr>
+      </w:pPr>
       <w:bookmarkStart w:id="0" w:name="_GoBack"/>
       <w:bookmarkEnd w:id="0"/>
+    </w:p>
+    <w:p>
+      <w:pPr>
+        <w:rPr>
+          <w:sz w:val="24"/>
+          <w:szCs w:val="24"/>
+          <w:lang w:val="es-AR"/>
+        </w:rPr>
+      </w:pPr>
+    </w:p>
+    <w:p>
+      <w:pPr>
+        <w:rPr>
+          <w:sz w:val="40"/>
+          <w:szCs w:val="40"/>
+          <w:lang w:val="es-AR"/>
+        </w:rPr>
+      </w:pPr>
+      <w:r>
+        <w:rPr>
+          <w:b/>
+          <w:sz w:val="40"/>
+          <w:szCs w:val="40"/>
+          <w:u w:val="single"/>
+          <w:lang w:val="es-AR"/>
+        </w:rPr>
+        <w:lastRenderedPageBreak/>
+        <w:t xml:space="preserve">Clase </w:t>
+      </w:r>
+      <w:r>
+        <w:rPr>
+          <w:b/>
+          <w:sz w:val="40"/>
+          <w:szCs w:val="40"/>
+          <w:u w:val="single"/>
+          <w:lang w:val="es-AR"/>
+        </w:rPr>
+        <w:t>Block</w:t>
+      </w:r>
+      <w:r>
+        <w:rPr>
+          <w:b/>
+          <w:sz w:val="40"/>
+          <w:szCs w:val="40"/>
+          <w:u w:val="single"/>
+          <w:lang w:val="es-AR"/>
+        </w:rPr>
+        <w:t>:</w:t>
+      </w:r>
+    </w:p>
+    <w:p>
+      <w:pPr>
+        <w:rPr>
+          <w:sz w:val="24"/>
+          <w:szCs w:val="24"/>
+          <w:lang w:val="es-AR"/>
+        </w:rPr>
+      </w:pPr>
+      <w:r>
+        <w:rPr>
+          <w:sz w:val="24"/>
+          <w:szCs w:val="24"/>
+          <w:lang w:val="es-AR"/>
+        </w:rPr>
+        <w:t>La clase Block fue creada para modelar cada bloque de la Blockchain.</w:t>
+      </w:r>
+    </w:p>
+    <w:p>
+      <w:pPr>
+        <w:rPr>
+          <w:sz w:val="24"/>
+          <w:szCs w:val="24"/>
+          <w:lang w:val="es-AR"/>
+        </w:rPr>
+      </w:pPr>
     </w:p>
     <w:p>
       <w:pPr>

</xml_diff>

<commit_message>
Agregado AVLTree al informe
</commit_message>
<xml_diff>
--- a/tpe_eda.docx
+++ b/tpe_eda.docx
@@ -536,6 +536,7 @@
                                     <w:color w:val="595959" w:themeColor="text1" w:themeTint="A6"/>
                                     <w:sz w:val="20"/>
                                     <w:szCs w:val="20"/>
+                                    <w:lang w:val="es-AR"/>
                                   </w:rPr>
                                   <w:alias w:val="Abstract"/>
                                   <w:tag w:val=""/>
@@ -543,6 +544,7 @@
                                   <w:dataBinding w:prefixMappings="xmlns:ns0='http://schemas.microsoft.com/office/2006/coverPageProps' " w:xpath="/ns0:CoverPageProperties[1]/ns0:Abstract[1]" w:storeItemID="{55AF091B-3C7A-41E3-B477-F2FDAA23CFDA}"/>
                                   <w:text w:multiLine="1"/>
                                 </w:sdtPr>
+                                <w:sdtEndPr/>
                                 <w:sdtContent>
                                   <w:p>
                                     <w:pPr>
@@ -552,41 +554,17 @@
                                         <w:color w:val="595959" w:themeColor="text1" w:themeTint="A6"/>
                                         <w:sz w:val="20"/>
                                         <w:szCs w:val="20"/>
+                                        <w:lang w:val="es-AR"/>
                                       </w:rPr>
                                     </w:pPr>
-                                    <w:proofErr w:type="spellStart"/>
                                     <w:r>
                                       <w:rPr>
                                         <w:color w:val="595959" w:themeColor="text1" w:themeTint="A6"/>
                                         <w:sz w:val="20"/>
                                         <w:szCs w:val="20"/>
+                                        <w:lang w:val="es-AR"/>
                                       </w:rPr>
-                                      <w:t>Integrantes</w:t>
-                                    </w:r>
-                                    <w:proofErr w:type="spellEnd"/>
-                                    <w:r>
-                                      <w:rPr>
-                                        <w:color w:val="595959" w:themeColor="text1" w:themeTint="A6"/>
-                                        <w:sz w:val="20"/>
-                                        <w:szCs w:val="20"/>
-                                      </w:rPr>
-                                      <w:t xml:space="preserve">: Johnathan Katan,, Diego Bruno Cilla, Francisco Delgado, </w:t>
-                                    </w:r>
-                                    <w:r>
-                                      <w:rPr>
-                                        <w:color w:val="595959" w:themeColor="text1" w:themeTint="A6"/>
-                                        <w:sz w:val="20"/>
-                                        <w:szCs w:val="20"/>
-                                      </w:rPr>
-                                      <w:t>Joaquin Ormachea</w:t>
-                                    </w:r>
-                                    <w:r>
-                                      <w:rPr>
-                                        <w:color w:val="595959" w:themeColor="text1" w:themeTint="A6"/>
-                                        <w:sz w:val="20"/>
-                                        <w:szCs w:val="20"/>
-                                      </w:rPr>
-                                      <w:t xml:space="preserve"> y Federico </w:t>
+                                      <w:t xml:space="preserve">Integrantes: Johnathan Katan,, Diego Bruno Cilla, Francisco Delgado, Joaquin Ormachea y Federico </w:t>
                                     </w:r>
                                     <w:proofErr w:type="spellStart"/>
                                     <w:r>
@@ -594,6 +572,7 @@
                                         <w:color w:val="595959" w:themeColor="text1" w:themeTint="A6"/>
                                         <w:sz w:val="20"/>
                                         <w:szCs w:val="20"/>
+                                        <w:lang w:val="es-AR"/>
                                       </w:rPr>
                                       <w:t>Mamone</w:t>
                                     </w:r>
@@ -643,6 +622,7 @@
                               <w:color w:val="595959" w:themeColor="text1" w:themeTint="A6"/>
                               <w:sz w:val="20"/>
                               <w:szCs w:val="20"/>
+                              <w:lang w:val="es-AR"/>
                             </w:rPr>
                             <w:alias w:val="Abstract"/>
                             <w:tag w:val=""/>
@@ -650,6 +630,7 @@
                             <w:dataBinding w:prefixMappings="xmlns:ns0='http://schemas.microsoft.com/office/2006/coverPageProps' " w:xpath="/ns0:CoverPageProperties[1]/ns0:Abstract[1]" w:storeItemID="{55AF091B-3C7A-41E3-B477-F2FDAA23CFDA}"/>
                             <w:text w:multiLine="1"/>
                           </w:sdtPr>
+                          <w:sdtEndPr/>
                           <w:sdtContent>
                             <w:p>
                               <w:pPr>
@@ -659,41 +640,17 @@
                                   <w:color w:val="595959" w:themeColor="text1" w:themeTint="A6"/>
                                   <w:sz w:val="20"/>
                                   <w:szCs w:val="20"/>
+                                  <w:lang w:val="es-AR"/>
                                 </w:rPr>
                               </w:pPr>
-                              <w:proofErr w:type="spellStart"/>
                               <w:r>
                                 <w:rPr>
                                   <w:color w:val="595959" w:themeColor="text1" w:themeTint="A6"/>
                                   <w:sz w:val="20"/>
                                   <w:szCs w:val="20"/>
+                                  <w:lang w:val="es-AR"/>
                                 </w:rPr>
-                                <w:t>Integrantes</w:t>
-                              </w:r>
-                              <w:proofErr w:type="spellEnd"/>
-                              <w:r>
-                                <w:rPr>
-                                  <w:color w:val="595959" w:themeColor="text1" w:themeTint="A6"/>
-                                  <w:sz w:val="20"/>
-                                  <w:szCs w:val="20"/>
-                                </w:rPr>
-                                <w:t xml:space="preserve">: Johnathan Katan,, Diego Bruno Cilla, Francisco Delgado, </w:t>
-                              </w:r>
-                              <w:r>
-                                <w:rPr>
-                                  <w:color w:val="595959" w:themeColor="text1" w:themeTint="A6"/>
-                                  <w:sz w:val="20"/>
-                                  <w:szCs w:val="20"/>
-                                </w:rPr>
-                                <w:t>Joaquin Ormachea</w:t>
-                              </w:r>
-                              <w:r>
-                                <w:rPr>
-                                  <w:color w:val="595959" w:themeColor="text1" w:themeTint="A6"/>
-                                  <w:sz w:val="20"/>
-                                  <w:szCs w:val="20"/>
-                                </w:rPr>
-                                <w:t xml:space="preserve"> y Federico </w:t>
+                                <w:t xml:space="preserve">Integrantes: Johnathan Katan,, Diego Bruno Cilla, Francisco Delgado, Joaquin Ormachea y Federico </w:t>
                               </w:r>
                               <w:proofErr w:type="spellStart"/>
                               <w:r>
@@ -701,6 +658,7 @@
                                   <w:color w:val="595959" w:themeColor="text1" w:themeTint="A6"/>
                                   <w:sz w:val="20"/>
                                   <w:szCs w:val="20"/>
+                                  <w:lang w:val="es-AR"/>
                                 </w:rPr>
                                 <w:t>Mamone</w:t>
                               </w:r>
@@ -2858,8 +2816,465 @@
           <w:u w:val="single"/>
           <w:lang w:val="es-AR"/>
         </w:rPr>
-        <w:t xml:space="preserve">Clase </w:t>
-      </w:r>
+        <w:t>Clase Block:</w:t>
+      </w:r>
+    </w:p>
+    <w:p>
+      <w:pPr>
+        <w:rPr>
+          <w:sz w:val="24"/>
+          <w:szCs w:val="24"/>
+          <w:lang w:val="es-AR"/>
+        </w:rPr>
+      </w:pPr>
+      <w:r>
+        <w:rPr>
+          <w:sz w:val="24"/>
+          <w:szCs w:val="24"/>
+          <w:lang w:val="es-AR"/>
+        </w:rPr>
+        <w:t xml:space="preserve">La clase Block fue creada para modelar cada bloque de la </w:t>
+      </w:r>
+      <w:proofErr w:type="spellStart"/>
+      <w:r>
+        <w:rPr>
+          <w:sz w:val="24"/>
+          <w:szCs w:val="24"/>
+          <w:lang w:val="es-AR"/>
+        </w:rPr>
+        <w:t>Blockchain</w:t>
+      </w:r>
+      <w:proofErr w:type="spellEnd"/>
+      <w:r>
+        <w:rPr>
+          <w:sz w:val="24"/>
+          <w:szCs w:val="24"/>
+          <w:lang w:val="es-AR"/>
+        </w:rPr>
+        <w:t>.</w:t>
+      </w:r>
+    </w:p>
+    <w:p>
+      <w:pPr>
+        <w:rPr>
+          <w:sz w:val="24"/>
+          <w:szCs w:val="24"/>
+          <w:lang w:val="es-AR"/>
+        </w:rPr>
+      </w:pPr>
+      <w:r>
+        <w:rPr>
+          <w:sz w:val="24"/>
+          <w:szCs w:val="24"/>
+          <w:lang w:val="es-AR"/>
+        </w:rPr>
+        <w:t xml:space="preserve">Como sabemos, cada bloque en una </w:t>
+      </w:r>
+      <w:proofErr w:type="spellStart"/>
+      <w:r>
+        <w:rPr>
+          <w:sz w:val="24"/>
+          <w:szCs w:val="24"/>
+          <w:lang w:val="es-AR"/>
+        </w:rPr>
+        <w:t>Blockchain</w:t>
+      </w:r>
+      <w:proofErr w:type="spellEnd"/>
+      <w:r>
+        <w:rPr>
+          <w:sz w:val="24"/>
+          <w:szCs w:val="24"/>
+          <w:lang w:val="es-AR"/>
+        </w:rPr>
+        <w:t xml:space="preserve"> tiene un índice, un </w:t>
+      </w:r>
+      <w:proofErr w:type="spellStart"/>
+      <w:r>
+        <w:rPr>
+          <w:sz w:val="24"/>
+          <w:szCs w:val="24"/>
+          <w:lang w:val="es-AR"/>
+        </w:rPr>
+        <w:t>nonce</w:t>
+      </w:r>
+      <w:proofErr w:type="spellEnd"/>
+      <w:r>
+        <w:rPr>
+          <w:sz w:val="24"/>
+          <w:szCs w:val="24"/>
+          <w:lang w:val="es-AR"/>
+        </w:rPr>
+        <w:t xml:space="preserve">, un hash, una referencia al hash del bloque anterior, e información que se quiere almacenar en el bloque. </w:t>
+      </w:r>
+    </w:p>
+    <w:p>
+      <w:pPr>
+        <w:rPr>
+          <w:sz w:val="24"/>
+          <w:szCs w:val="24"/>
+          <w:lang w:val="es-AR"/>
+        </w:rPr>
+      </w:pPr>
+      <w:r>
+        <w:rPr>
+          <w:sz w:val="24"/>
+          <w:szCs w:val="24"/>
+          <w:lang w:val="es-AR"/>
+        </w:rPr>
+        <w:t xml:space="preserve">El índice y el </w:t>
+      </w:r>
+      <w:proofErr w:type="spellStart"/>
+      <w:r>
+        <w:rPr>
+          <w:sz w:val="24"/>
+          <w:szCs w:val="24"/>
+          <w:lang w:val="es-AR"/>
+        </w:rPr>
+        <w:t>nonce</w:t>
+      </w:r>
+      <w:proofErr w:type="spellEnd"/>
+      <w:r>
+        <w:rPr>
+          <w:sz w:val="24"/>
+          <w:szCs w:val="24"/>
+          <w:lang w:val="es-AR"/>
+        </w:rPr>
+        <w:t xml:space="preserve"> se decidió representar con la clase </w:t>
+      </w:r>
+      <w:proofErr w:type="spellStart"/>
+      <w:r>
+        <w:rPr>
+          <w:sz w:val="24"/>
+          <w:szCs w:val="24"/>
+          <w:lang w:val="es-AR"/>
+        </w:rPr>
+        <w:t>Integer</w:t>
+      </w:r>
+      <w:proofErr w:type="spellEnd"/>
+      <w:r>
+        <w:rPr>
+          <w:sz w:val="24"/>
+          <w:szCs w:val="24"/>
+          <w:lang w:val="es-AR"/>
+        </w:rPr>
+        <w:t xml:space="preserve">. </w:t>
+      </w:r>
+      <w:r>
+        <w:rPr>
+          <w:sz w:val="24"/>
+          <w:szCs w:val="24"/>
+          <w:lang w:val="es-AR"/>
+        </w:rPr>
+        <w:t>Para representar el hash se decidió usar un arreglo de bytes, la explicación del hash se ve más a fondo en la sección “</w:t>
+      </w:r>
+      <w:r>
+        <w:rPr>
+          <w:sz w:val="24"/>
+          <w:szCs w:val="24"/>
+          <w:lang w:val="es-AR"/>
+        </w:rPr>
+        <w:t>Calcu</w:t>
+      </w:r>
+      <w:r>
+        <w:rPr>
+          <w:sz w:val="24"/>
+          <w:szCs w:val="24"/>
+          <w:lang w:val="es-AR"/>
+        </w:rPr>
+        <w:t>lando el hash”.</w:t>
+      </w:r>
+      <w:r>
+        <w:rPr>
+          <w:sz w:val="24"/>
+          <w:szCs w:val="24"/>
+          <w:lang w:val="es-AR"/>
+        </w:rPr>
+        <w:t xml:space="preserve"> </w:t>
+      </w:r>
+    </w:p>
+    <w:p>
+      <w:pPr>
+        <w:rPr>
+          <w:sz w:val="24"/>
+          <w:szCs w:val="24"/>
+          <w:lang w:val="es-AR"/>
+        </w:rPr>
+      </w:pPr>
+      <w:r>
+        <w:rPr>
+          <w:sz w:val="24"/>
+          <w:szCs w:val="24"/>
+          <w:lang w:val="es-AR"/>
+        </w:rPr>
+        <w:t>También, se decidió en cada bloque agregar un campo</w:t>
+      </w:r>
+      <w:r>
+        <w:rPr>
+          <w:sz w:val="24"/>
+          <w:szCs w:val="24"/>
+          <w:lang w:val="es-AR"/>
+        </w:rPr>
+        <w:t xml:space="preserve"> nuevo</w:t>
+      </w:r>
+      <w:r>
+        <w:rPr>
+          <w:sz w:val="24"/>
+          <w:szCs w:val="24"/>
+          <w:lang w:val="es-AR"/>
+        </w:rPr>
+        <w:t xml:space="preserve">, que sería un conjunto de nodos modificados por </w:t>
+      </w:r>
+      <w:r>
+        <w:rPr>
+          <w:sz w:val="24"/>
+          <w:szCs w:val="24"/>
+          <w:lang w:val="es-AR"/>
+        </w:rPr>
+        <w:t>la operación almacenada en el</w:t>
+      </w:r>
+      <w:r>
+        <w:rPr>
+          <w:sz w:val="24"/>
+          <w:szCs w:val="24"/>
+          <w:lang w:val="es-AR"/>
+        </w:rPr>
+        <w:t xml:space="preserve"> bloque. </w:t>
+      </w:r>
+      <w:r>
+        <w:rPr>
+          <w:sz w:val="24"/>
+          <w:szCs w:val="24"/>
+          <w:lang w:val="es-AR"/>
+        </w:rPr>
+        <w:t xml:space="preserve">El propósito de esto es facilitar la implementación </w:t>
+      </w:r>
+      <w:r>
+        <w:rPr>
+          <w:sz w:val="24"/>
+          <w:szCs w:val="24"/>
+          <w:lang w:val="es-AR"/>
+        </w:rPr>
+        <w:t xml:space="preserve">del método </w:t>
+      </w:r>
+      <w:proofErr w:type="spellStart"/>
+      <w:r>
+        <w:rPr>
+          <w:i/>
+          <w:sz w:val="24"/>
+          <w:szCs w:val="24"/>
+          <w:lang w:val="es-AR"/>
+        </w:rPr>
+        <w:t>lookup</w:t>
+      </w:r>
+      <w:proofErr w:type="spellEnd"/>
+      <w:r>
+        <w:rPr>
+          <w:sz w:val="24"/>
+          <w:szCs w:val="24"/>
+          <w:lang w:val="es-AR"/>
+        </w:rPr>
+        <w:t>, que devuelve una lista de los índices de los bloques que modificaron a un nodo</w:t>
+      </w:r>
+      <w:r>
+        <w:rPr>
+          <w:sz w:val="24"/>
+          <w:szCs w:val="24"/>
+          <w:lang w:val="es-AR"/>
+        </w:rPr>
+        <w:t xml:space="preserve"> en particular.</w:t>
+      </w:r>
+    </w:p>
+    <w:p>
+      <w:pPr>
+        <w:rPr>
+          <w:sz w:val="24"/>
+          <w:szCs w:val="24"/>
+          <w:lang w:val="es-AR"/>
+        </w:rPr>
+      </w:pPr>
+      <w:r>
+        <w:rPr>
+          <w:sz w:val="24"/>
+          <w:szCs w:val="24"/>
+          <w:lang w:val="es-AR"/>
+        </w:rPr>
+        <w:t xml:space="preserve">Por último, se decidió crear la clase </w:t>
+      </w:r>
+      <w:proofErr w:type="spellStart"/>
+      <w:r>
+        <w:rPr>
+          <w:sz w:val="24"/>
+          <w:szCs w:val="24"/>
+          <w:lang w:val="es-AR"/>
+        </w:rPr>
+        <w:t>BlockData</w:t>
+      </w:r>
+      <w:proofErr w:type="spellEnd"/>
+      <w:r>
+        <w:rPr>
+          <w:sz w:val="24"/>
+          <w:szCs w:val="24"/>
+          <w:lang w:val="es-AR"/>
+        </w:rPr>
+        <w:t xml:space="preserve"> para represen</w:t>
+      </w:r>
+      <w:r>
+        <w:rPr>
+          <w:sz w:val="24"/>
+          <w:szCs w:val="24"/>
+          <w:lang w:val="es-AR"/>
+        </w:rPr>
+        <w:t xml:space="preserve">tar el resto de la información. En esta clase se almacena por un lado la operación realizada sobre el árbol AVL en el bloque actual, y </w:t>
+      </w:r>
+      <w:r>
+        <w:rPr>
+          <w:sz w:val="24"/>
+          <w:szCs w:val="24"/>
+          <w:lang w:val="es-AR"/>
+        </w:rPr>
+        <w:t xml:space="preserve">también </w:t>
+      </w:r>
+      <w:r>
+        <w:rPr>
+          <w:sz w:val="24"/>
+          <w:szCs w:val="24"/>
+          <w:lang w:val="es-AR"/>
+        </w:rPr>
+        <w:t>una copia del árbol AV</w:t>
+      </w:r>
+      <w:r>
+        <w:rPr>
+          <w:sz w:val="24"/>
+          <w:szCs w:val="24"/>
+          <w:lang w:val="es-AR"/>
+        </w:rPr>
+        <w:t xml:space="preserve">L al momento de haber agregado el bloque a la </w:t>
+      </w:r>
+      <w:proofErr w:type="spellStart"/>
+      <w:r>
+        <w:rPr>
+          <w:sz w:val="24"/>
+          <w:szCs w:val="24"/>
+          <w:lang w:val="es-AR"/>
+        </w:rPr>
+        <w:t>Blockchain</w:t>
+      </w:r>
+      <w:proofErr w:type="spellEnd"/>
+      <w:r>
+        <w:rPr>
+          <w:sz w:val="24"/>
+          <w:szCs w:val="24"/>
+          <w:lang w:val="es-AR"/>
+        </w:rPr>
+        <w:t>.</w:t>
+      </w:r>
+      <w:r>
+        <w:rPr>
+          <w:sz w:val="24"/>
+          <w:szCs w:val="24"/>
+          <w:lang w:val="es-AR"/>
+        </w:rPr>
+        <w:t xml:space="preserve"> </w:t>
+      </w:r>
+      <w:r>
+        <w:rPr>
+          <w:sz w:val="24"/>
+          <w:szCs w:val="24"/>
+          <w:lang w:val="es-AR"/>
+        </w:rPr>
+        <w:t xml:space="preserve">La operación realizada se almacena como un </w:t>
+      </w:r>
+      <w:proofErr w:type="spellStart"/>
+      <w:r>
+        <w:rPr>
+          <w:sz w:val="24"/>
+          <w:szCs w:val="24"/>
+          <w:lang w:val="es-AR"/>
+        </w:rPr>
+        <w:t>String</w:t>
+      </w:r>
+      <w:proofErr w:type="spellEnd"/>
+      <w:r>
+        <w:rPr>
+          <w:sz w:val="24"/>
+          <w:szCs w:val="24"/>
+          <w:lang w:val="es-AR"/>
+        </w:rPr>
+        <w:t>, por ejemplo, “</w:t>
+      </w:r>
+      <w:proofErr w:type="spellStart"/>
+      <w:r>
+        <w:rPr>
+          <w:i/>
+          <w:sz w:val="24"/>
+          <w:szCs w:val="24"/>
+          <w:lang w:val="es-AR"/>
+        </w:rPr>
+        <w:t>add</w:t>
+      </w:r>
+      <w:proofErr w:type="spellEnd"/>
+      <w:r>
+        <w:rPr>
+          <w:i/>
+          <w:sz w:val="24"/>
+          <w:szCs w:val="24"/>
+          <w:lang w:val="es-AR"/>
+        </w:rPr>
+        <w:t xml:space="preserve"> 4”</w:t>
+      </w:r>
+      <w:r>
+        <w:rPr>
+          <w:sz w:val="24"/>
+          <w:szCs w:val="24"/>
+          <w:lang w:val="es-AR"/>
+        </w:rPr>
+        <w:t xml:space="preserve">, el propósito de almacenarla como un </w:t>
+      </w:r>
+      <w:proofErr w:type="spellStart"/>
+      <w:r>
+        <w:rPr>
+          <w:sz w:val="24"/>
+          <w:szCs w:val="24"/>
+          <w:lang w:val="es-AR"/>
+        </w:rPr>
+        <w:t>String</w:t>
+      </w:r>
+      <w:proofErr w:type="spellEnd"/>
+      <w:r>
+        <w:rPr>
+          <w:sz w:val="24"/>
+          <w:szCs w:val="24"/>
+          <w:lang w:val="es-AR"/>
+        </w:rPr>
+        <w:t xml:space="preserve"> está explicado en la sección “Calculando el hash”.</w:t>
+      </w:r>
+    </w:p>
+    <w:p>
+      <w:pPr>
+        <w:rPr>
+          <w:sz w:val="24"/>
+          <w:szCs w:val="24"/>
+          <w:lang w:val="es-AR"/>
+        </w:rPr>
+      </w:pPr>
+    </w:p>
+    <w:p>
+      <w:pPr>
+        <w:rPr>
+          <w:sz w:val="24"/>
+          <w:szCs w:val="24"/>
+          <w:lang w:val="es-AR"/>
+        </w:rPr>
+      </w:pPr>
+    </w:p>
+    <w:p>
+      <w:pPr>
+        <w:rPr>
+          <w:sz w:val="40"/>
+          <w:szCs w:val="40"/>
+          <w:lang w:val="es-AR"/>
+        </w:rPr>
+      </w:pPr>
       <w:r>
         <w:rPr>
           <w:b/>
@@ -2868,8 +3283,10 @@
           <w:u w:val="single"/>
           <w:lang w:val="es-AR"/>
         </w:rPr>
-        <w:t>Block</w:t>
-      </w:r>
+        <w:lastRenderedPageBreak/>
+        <w:t xml:space="preserve">Clase </w:t>
+      </w:r>
+      <w:proofErr w:type="spellStart"/>
       <w:r>
         <w:rPr>
           <w:b/>
@@ -2878,459 +3295,10 @@
           <w:u w:val="single"/>
           <w:lang w:val="es-AR"/>
         </w:rPr>
-        <w:t>:</w:t>
-      </w:r>
-    </w:p>
-    <w:p>
-      <w:pPr>
-        <w:rPr>
-          <w:sz w:val="24"/>
-          <w:szCs w:val="24"/>
-          <w:lang w:val="es-AR"/>
-        </w:rPr>
-      </w:pPr>
-      <w:r>
-        <w:rPr>
-          <w:sz w:val="24"/>
-          <w:szCs w:val="24"/>
-          <w:lang w:val="es-AR"/>
-        </w:rPr>
-        <w:t xml:space="preserve">La clase Block fue creada para modelar cada bloque de la </w:t>
-      </w:r>
-      <w:proofErr w:type="spellStart"/>
-      <w:r>
-        <w:rPr>
-          <w:sz w:val="24"/>
-          <w:szCs w:val="24"/>
-          <w:lang w:val="es-AR"/>
-        </w:rPr>
-        <w:t>Blockchain</w:t>
-      </w:r>
-      <w:proofErr w:type="spellEnd"/>
-      <w:r>
-        <w:rPr>
-          <w:sz w:val="24"/>
-          <w:szCs w:val="24"/>
-          <w:lang w:val="es-AR"/>
-        </w:rPr>
-        <w:t>.</w:t>
-      </w:r>
-    </w:p>
-    <w:p>
-      <w:pPr>
-        <w:rPr>
-          <w:sz w:val="24"/>
-          <w:szCs w:val="24"/>
-          <w:lang w:val="es-AR"/>
-        </w:rPr>
-      </w:pPr>
-      <w:r>
-        <w:rPr>
-          <w:sz w:val="24"/>
-          <w:szCs w:val="24"/>
-          <w:lang w:val="es-AR"/>
-        </w:rPr>
-        <w:t xml:space="preserve">Como sabemos, cada bloque en una </w:t>
-      </w:r>
-      <w:proofErr w:type="spellStart"/>
-      <w:r>
-        <w:rPr>
-          <w:sz w:val="24"/>
-          <w:szCs w:val="24"/>
-          <w:lang w:val="es-AR"/>
-        </w:rPr>
-        <w:t>Blockchain</w:t>
-      </w:r>
-      <w:proofErr w:type="spellEnd"/>
-      <w:r>
-        <w:rPr>
-          <w:sz w:val="24"/>
-          <w:szCs w:val="24"/>
-          <w:lang w:val="es-AR"/>
-        </w:rPr>
-        <w:t xml:space="preserve"> tiene un índice, un </w:t>
-      </w:r>
-      <w:proofErr w:type="spellStart"/>
-      <w:r>
-        <w:rPr>
-          <w:sz w:val="24"/>
-          <w:szCs w:val="24"/>
-          <w:lang w:val="es-AR"/>
-        </w:rPr>
-        <w:t>nonce</w:t>
-      </w:r>
-      <w:proofErr w:type="spellEnd"/>
-      <w:r>
-        <w:rPr>
-          <w:sz w:val="24"/>
-          <w:szCs w:val="24"/>
-          <w:lang w:val="es-AR"/>
-        </w:rPr>
-        <w:t xml:space="preserve">, un hash, una referencia al hash del bloque anterior, e información que se quiere almacenar en el bloque. </w:t>
-      </w:r>
-    </w:p>
-    <w:p>
-      <w:pPr>
-        <w:rPr>
-          <w:sz w:val="24"/>
-          <w:szCs w:val="24"/>
-          <w:lang w:val="es-AR"/>
-        </w:rPr>
-      </w:pPr>
-      <w:r>
-        <w:rPr>
-          <w:sz w:val="24"/>
-          <w:szCs w:val="24"/>
-          <w:lang w:val="es-AR"/>
-        </w:rPr>
-        <w:t xml:space="preserve">El índice y el </w:t>
-      </w:r>
-      <w:proofErr w:type="spellStart"/>
-      <w:r>
-        <w:rPr>
-          <w:sz w:val="24"/>
-          <w:szCs w:val="24"/>
-          <w:lang w:val="es-AR"/>
-        </w:rPr>
-        <w:t>nonce</w:t>
-      </w:r>
-      <w:proofErr w:type="spellEnd"/>
-      <w:r>
-        <w:rPr>
-          <w:sz w:val="24"/>
-          <w:szCs w:val="24"/>
-          <w:lang w:val="es-AR"/>
-        </w:rPr>
-        <w:t xml:space="preserve"> se decidió representar con la clase </w:t>
-      </w:r>
-      <w:proofErr w:type="spellStart"/>
-      <w:r>
-        <w:rPr>
-          <w:sz w:val="24"/>
-          <w:szCs w:val="24"/>
-          <w:lang w:val="es-AR"/>
-        </w:rPr>
-        <w:t>Integer</w:t>
-      </w:r>
-      <w:proofErr w:type="spellEnd"/>
-      <w:r>
-        <w:rPr>
-          <w:sz w:val="24"/>
-          <w:szCs w:val="24"/>
-          <w:lang w:val="es-AR"/>
-        </w:rPr>
-        <w:t xml:space="preserve">. </w:t>
-      </w:r>
-      <w:r>
-        <w:rPr>
-          <w:sz w:val="24"/>
-          <w:szCs w:val="24"/>
-          <w:lang w:val="es-AR"/>
-        </w:rPr>
-        <w:t>Para representar el hash se decidió usar un arreglo de bytes, la explicación del hash se ve más a fondo en la sección “</w:t>
-      </w:r>
-      <w:r>
-        <w:rPr>
-          <w:sz w:val="24"/>
-          <w:szCs w:val="24"/>
-          <w:lang w:val="es-AR"/>
-        </w:rPr>
-        <w:t>Calcu</w:t>
-      </w:r>
-      <w:r>
-        <w:rPr>
-          <w:sz w:val="24"/>
-          <w:szCs w:val="24"/>
-          <w:lang w:val="es-AR"/>
-        </w:rPr>
-        <w:t>lando el hash”.</w:t>
-      </w:r>
-      <w:r>
-        <w:rPr>
-          <w:sz w:val="24"/>
-          <w:szCs w:val="24"/>
-          <w:lang w:val="es-AR"/>
-        </w:rPr>
-        <w:t xml:space="preserve"> </w:t>
-      </w:r>
-    </w:p>
-    <w:p>
-      <w:pPr>
-        <w:rPr>
-          <w:sz w:val="24"/>
-          <w:szCs w:val="24"/>
-          <w:lang w:val="es-AR"/>
-        </w:rPr>
-      </w:pPr>
-      <w:r>
-        <w:rPr>
-          <w:sz w:val="24"/>
-          <w:szCs w:val="24"/>
-          <w:lang w:val="es-AR"/>
-        </w:rPr>
-        <w:t>También, se decidió en cada bloque agregar un campo</w:t>
-      </w:r>
-      <w:r>
-        <w:rPr>
-          <w:sz w:val="24"/>
-          <w:szCs w:val="24"/>
-          <w:lang w:val="es-AR"/>
-        </w:rPr>
-        <w:t xml:space="preserve"> nuevo</w:t>
-      </w:r>
-      <w:r>
-        <w:rPr>
-          <w:sz w:val="24"/>
-          <w:szCs w:val="24"/>
-          <w:lang w:val="es-AR"/>
-        </w:rPr>
-        <w:t xml:space="preserve">, que sería un conjunto de nodos modificados por </w:t>
-      </w:r>
-      <w:r>
-        <w:rPr>
-          <w:sz w:val="24"/>
-          <w:szCs w:val="24"/>
-          <w:lang w:val="es-AR"/>
-        </w:rPr>
-        <w:t>la operación almacenada en el</w:t>
-      </w:r>
-      <w:r>
-        <w:rPr>
-          <w:sz w:val="24"/>
-          <w:szCs w:val="24"/>
-          <w:lang w:val="es-AR"/>
-        </w:rPr>
-        <w:t xml:space="preserve"> bloque. </w:t>
-      </w:r>
-      <w:r>
-        <w:rPr>
-          <w:sz w:val="24"/>
-          <w:szCs w:val="24"/>
-          <w:lang w:val="es-AR"/>
-        </w:rPr>
-        <w:t xml:space="preserve">El propósito de esto es facilitar la implementación </w:t>
-      </w:r>
-      <w:r>
-        <w:rPr>
-          <w:sz w:val="24"/>
-          <w:szCs w:val="24"/>
-          <w:lang w:val="es-AR"/>
-        </w:rPr>
-        <w:t xml:space="preserve">del método </w:t>
-      </w:r>
-      <w:proofErr w:type="spellStart"/>
-      <w:r>
-        <w:rPr>
-          <w:i/>
-          <w:sz w:val="24"/>
-          <w:szCs w:val="24"/>
-          <w:lang w:val="es-AR"/>
-        </w:rPr>
-        <w:t>lookup</w:t>
-      </w:r>
-      <w:proofErr w:type="spellEnd"/>
-      <w:r>
-        <w:rPr>
-          <w:sz w:val="24"/>
-          <w:szCs w:val="24"/>
-          <w:lang w:val="es-AR"/>
-        </w:rPr>
-        <w:t>, que devuelve una lista de los índices de los bloques que modificaron a un nodo</w:t>
-      </w:r>
-      <w:r>
-        <w:rPr>
-          <w:sz w:val="24"/>
-          <w:szCs w:val="24"/>
-          <w:lang w:val="es-AR"/>
-        </w:rPr>
-        <w:t xml:space="preserve"> en particular.</w:t>
-      </w:r>
-    </w:p>
-    <w:p>
-      <w:pPr>
-        <w:rPr>
-          <w:sz w:val="24"/>
-          <w:szCs w:val="24"/>
-          <w:lang w:val="es-AR"/>
-        </w:rPr>
-      </w:pPr>
-      <w:r>
-        <w:rPr>
-          <w:sz w:val="24"/>
-          <w:szCs w:val="24"/>
-          <w:lang w:val="es-AR"/>
-        </w:rPr>
-        <w:t xml:space="preserve">Por último, se decidió crear la clase </w:t>
-      </w:r>
-      <w:proofErr w:type="spellStart"/>
-      <w:r>
-        <w:rPr>
-          <w:sz w:val="24"/>
-          <w:szCs w:val="24"/>
-          <w:lang w:val="es-AR"/>
-        </w:rPr>
-        <w:t>BlockData</w:t>
-      </w:r>
-      <w:proofErr w:type="spellEnd"/>
-      <w:r>
-        <w:rPr>
-          <w:sz w:val="24"/>
-          <w:szCs w:val="24"/>
-          <w:lang w:val="es-AR"/>
-        </w:rPr>
-        <w:t xml:space="preserve"> para represen</w:t>
-      </w:r>
-      <w:r>
-        <w:rPr>
-          <w:sz w:val="24"/>
-          <w:szCs w:val="24"/>
-          <w:lang w:val="es-AR"/>
-        </w:rPr>
-        <w:t xml:space="preserve">tar el resto de la información. En esta clase se almacena por un lado la operación realizada sobre el árbol AVL en el bloque actual, y </w:t>
-      </w:r>
-      <w:r>
-        <w:rPr>
-          <w:sz w:val="24"/>
-          <w:szCs w:val="24"/>
-          <w:lang w:val="es-AR"/>
-        </w:rPr>
-        <w:t xml:space="preserve">también </w:t>
-      </w:r>
-      <w:r>
-        <w:rPr>
-          <w:sz w:val="24"/>
-          <w:szCs w:val="24"/>
-          <w:lang w:val="es-AR"/>
-        </w:rPr>
-        <w:t>una copia del árbol AV</w:t>
-      </w:r>
-      <w:r>
-        <w:rPr>
-          <w:sz w:val="24"/>
-          <w:szCs w:val="24"/>
-          <w:lang w:val="es-AR"/>
-        </w:rPr>
-        <w:t xml:space="preserve">L al momento de haber agregado el bloque a la </w:t>
-      </w:r>
-      <w:proofErr w:type="spellStart"/>
-      <w:r>
-        <w:rPr>
-          <w:sz w:val="24"/>
-          <w:szCs w:val="24"/>
-          <w:lang w:val="es-AR"/>
-        </w:rPr>
-        <w:t>Blockchain</w:t>
-      </w:r>
-      <w:proofErr w:type="spellEnd"/>
-      <w:r>
-        <w:rPr>
-          <w:sz w:val="24"/>
-          <w:szCs w:val="24"/>
-          <w:lang w:val="es-AR"/>
-        </w:rPr>
-        <w:t>.</w:t>
-      </w:r>
-      <w:r>
-        <w:rPr>
-          <w:sz w:val="24"/>
-          <w:szCs w:val="24"/>
-          <w:lang w:val="es-AR"/>
-        </w:rPr>
-        <w:t xml:space="preserve"> </w:t>
-      </w:r>
-      <w:r>
-        <w:rPr>
-          <w:sz w:val="24"/>
-          <w:szCs w:val="24"/>
-          <w:lang w:val="es-AR"/>
-        </w:rPr>
-        <w:t xml:space="preserve">La operación realizada se almacena como un </w:t>
-      </w:r>
-      <w:proofErr w:type="spellStart"/>
-      <w:r>
-        <w:rPr>
-          <w:sz w:val="24"/>
-          <w:szCs w:val="24"/>
-          <w:lang w:val="es-AR"/>
-        </w:rPr>
-        <w:t>String</w:t>
-      </w:r>
-      <w:proofErr w:type="spellEnd"/>
-      <w:r>
-        <w:rPr>
-          <w:sz w:val="24"/>
-          <w:szCs w:val="24"/>
-          <w:lang w:val="es-AR"/>
-        </w:rPr>
-        <w:t>, por ejemplo, “</w:t>
-      </w:r>
-      <w:proofErr w:type="spellStart"/>
-      <w:r>
-        <w:rPr>
-          <w:i/>
-          <w:sz w:val="24"/>
-          <w:szCs w:val="24"/>
-          <w:lang w:val="es-AR"/>
-        </w:rPr>
-        <w:t>add</w:t>
-      </w:r>
-      <w:proofErr w:type="spellEnd"/>
-      <w:r>
-        <w:rPr>
-          <w:i/>
-          <w:sz w:val="24"/>
-          <w:szCs w:val="24"/>
-          <w:lang w:val="es-AR"/>
-        </w:rPr>
-        <w:t xml:space="preserve"> 4”</w:t>
-      </w:r>
-      <w:r>
-        <w:rPr>
-          <w:sz w:val="24"/>
-          <w:szCs w:val="24"/>
-          <w:lang w:val="es-AR"/>
-        </w:rPr>
-        <w:t xml:space="preserve">, el propósito de almacenarla como un </w:t>
-      </w:r>
-      <w:proofErr w:type="spellStart"/>
-      <w:r>
-        <w:rPr>
-          <w:sz w:val="24"/>
-          <w:szCs w:val="24"/>
-          <w:lang w:val="es-AR"/>
-        </w:rPr>
-        <w:t>String</w:t>
-      </w:r>
-      <w:proofErr w:type="spellEnd"/>
-      <w:r>
-        <w:rPr>
-          <w:sz w:val="24"/>
-          <w:szCs w:val="24"/>
-          <w:lang w:val="es-AR"/>
-        </w:rPr>
-        <w:t xml:space="preserve"> está explicado en la sección “Calculando el hash”.</w:t>
-      </w:r>
-    </w:p>
-    <w:p>
-      <w:pPr>
-        <w:rPr>
-          <w:sz w:val="24"/>
-          <w:szCs w:val="24"/>
-          <w:lang w:val="es-AR"/>
-        </w:rPr>
-      </w:pPr>
-    </w:p>
-    <w:p>
-      <w:pPr>
-        <w:rPr>
-          <w:sz w:val="24"/>
-          <w:szCs w:val="24"/>
-          <w:lang w:val="es-AR"/>
-        </w:rPr>
-      </w:pPr>
-    </w:p>
-    <w:p>
-      <w:pPr>
+        <w:t>AVLTree</w:t>
+      </w:r>
+      <w:proofErr w:type="spellEnd"/>
+      <w:r>
         <w:rPr>
           <w:b/>
           <w:sz w:val="40"/>
@@ -3338,8 +3306,201 @@
           <w:u w:val="single"/>
           <w:lang w:val="es-AR"/>
         </w:rPr>
-      </w:pPr>
-      <w:r>
+        <w:t>:</w:t>
+      </w:r>
+    </w:p>
+    <w:p>
+      <w:pPr>
+        <w:rPr>
+          <w:sz w:val="24"/>
+          <w:szCs w:val="24"/>
+          <w:lang w:val="es-AR"/>
+        </w:rPr>
+      </w:pPr>
+      <w:r>
+        <w:rPr>
+          <w:sz w:val="24"/>
+          <w:szCs w:val="24"/>
+          <w:lang w:val="es-AR"/>
+        </w:rPr>
+        <w:t xml:space="preserve">La clase </w:t>
+      </w:r>
+      <w:proofErr w:type="spellStart"/>
+      <w:r>
+        <w:rPr>
+          <w:sz w:val="24"/>
+          <w:szCs w:val="24"/>
+          <w:lang w:val="es-AR"/>
+        </w:rPr>
+        <w:t>AVLTree</w:t>
+      </w:r>
+      <w:proofErr w:type="spellEnd"/>
+      <w:r>
+        <w:rPr>
+          <w:sz w:val="24"/>
+          <w:szCs w:val="24"/>
+          <w:lang w:val="es-AR"/>
+        </w:rPr>
+        <w:t xml:space="preserve"> fue modelada con una referencia al nodo raíz y los métodos para realizar las distintas operaciones del árbol. Cada nodo es modelado con una clase interna (</w:t>
+      </w:r>
+      <w:proofErr w:type="spellStart"/>
+      <w:r>
+        <w:rPr>
+          <w:sz w:val="24"/>
+          <w:szCs w:val="24"/>
+          <w:lang w:val="es-AR"/>
+        </w:rPr>
+        <w:t>AVLNode</w:t>
+      </w:r>
+      <w:proofErr w:type="spellEnd"/>
+      <w:r>
+        <w:rPr>
+          <w:sz w:val="24"/>
+          <w:szCs w:val="24"/>
+          <w:lang w:val="es-AR"/>
+        </w:rPr>
+        <w:t>) la cual posee una referencia a su hijo</w:t>
+      </w:r>
+      <w:r>
+        <w:rPr>
+          <w:sz w:val="24"/>
+          <w:szCs w:val="24"/>
+          <w:lang w:val="es-AR"/>
+        </w:rPr>
+        <w:t xml:space="preserve"> izquierdo, otra para su derecho, el numero/elemento que guarda, y también almacena la altura del nodo que es recalculada en cada operación. </w:t>
+      </w:r>
+    </w:p>
+    <w:p>
+      <w:pPr>
+        <w:rPr>
+          <w:sz w:val="24"/>
+          <w:szCs w:val="24"/>
+          <w:lang w:val="es-AR"/>
+        </w:rPr>
+      </w:pPr>
+      <w:r>
+        <w:rPr>
+          <w:sz w:val="24"/>
+          <w:szCs w:val="24"/>
+          <w:lang w:val="es-AR"/>
+        </w:rPr>
+        <w:t>Tanto la inserción como la remoción se realizan recursivamente, y recalcula la altura de cada nodo al pasar por él.</w:t>
+      </w:r>
+    </w:p>
+    <w:p>
+      <w:pPr>
+        <w:rPr>
+          <w:sz w:val="24"/>
+          <w:szCs w:val="24"/>
+          <w:lang w:val="es-AR"/>
+        </w:rPr>
+      </w:pPr>
+      <w:r>
+        <w:rPr>
+          <w:sz w:val="24"/>
+          <w:szCs w:val="24"/>
+          <w:lang w:val="es-AR"/>
+        </w:rPr>
+        <w:t xml:space="preserve">Para la inserción, se inserta como en un BST normal y luego va calculando los factores de balanceo (altura nodo izq. – altura nodo </w:t>
+      </w:r>
+      <w:proofErr w:type="spellStart"/>
+      <w:r>
+        <w:rPr>
+          <w:sz w:val="24"/>
+          <w:szCs w:val="24"/>
+          <w:lang w:val="es-AR"/>
+        </w:rPr>
+        <w:t>der</w:t>
+      </w:r>
+      <w:proofErr w:type="spellEnd"/>
+      <w:r>
+        <w:rPr>
+          <w:sz w:val="24"/>
+          <w:szCs w:val="24"/>
+          <w:lang w:val="es-AR"/>
+        </w:rPr>
+        <w:t xml:space="preserve">.) de los nodos que anteceden al nuevo nodo hasta la raíz. Cuando encuentra uno con factor menor a -1 o mayor a 1, realiza la debida rotación, con la convención vista en clase (LL -&gt; R, </w:t>
+      </w:r>
+      <w:r>
+        <w:rPr>
+          <w:sz w:val="24"/>
+          <w:szCs w:val="24"/>
+          <w:lang w:val="es-AR"/>
+        </w:rPr>
+        <w:t>RR -&gt; L, RL -&gt; LR, LR -&gt; RL).</w:t>
+      </w:r>
+    </w:p>
+    <w:p>
+      <w:pPr>
+        <w:rPr>
+          <w:sz w:val="24"/>
+          <w:szCs w:val="24"/>
+          <w:lang w:val="es-AR"/>
+        </w:rPr>
+      </w:pPr>
+      <w:r>
+        <w:rPr>
+          <w:sz w:val="24"/>
+          <w:szCs w:val="24"/>
+          <w:lang w:val="es-AR"/>
+        </w:rPr>
+        <w:t>Para la remoción, se remueve como en un BST normal, reemplazando su valor por el de su sucesor in-</w:t>
+      </w:r>
+      <w:proofErr w:type="spellStart"/>
+      <w:r>
+        <w:rPr>
+          <w:sz w:val="24"/>
+          <w:szCs w:val="24"/>
+          <w:lang w:val="es-AR"/>
+        </w:rPr>
+        <w:t>order</w:t>
+      </w:r>
+      <w:proofErr w:type="spellEnd"/>
+      <w:r>
+        <w:rPr>
+          <w:sz w:val="24"/>
+          <w:szCs w:val="24"/>
+          <w:lang w:val="es-AR"/>
+        </w:rPr>
+        <w:t>, o su predecesor en caso de no tener, o simplemente se lo borra si el nodo en cuestión es una hoja. Al proceder a reemplazar el valor del nodo, se hace una remoción del nodo que contiene el valor que se utilizó para reemplazar al removido, así el algoritmo revisa los factores de balanceo hasta la raíz y hace las debidas rotaciones en caso de ser necesario.</w:t>
+      </w:r>
+    </w:p>
+    <w:p>
+      <w:pPr>
+        <w:rPr>
+          <w:sz w:val="24"/>
+          <w:szCs w:val="24"/>
+          <w:lang w:val="es-AR"/>
+        </w:rPr>
+      </w:pPr>
+      <w:r>
+        <w:rPr>
+          <w:sz w:val="24"/>
+          <w:szCs w:val="24"/>
+          <w:lang w:val="es-AR"/>
+        </w:rPr>
+        <w:t xml:space="preserve">Para pasar el árbol a un Sting se utiliza el algoritmo del BFS, para que </w:t>
+      </w:r>
+      <w:r>
+        <w:rPr>
+          <w:sz w:val="24"/>
+          <w:szCs w:val="24"/>
+          <w:lang w:val="es-AR"/>
+        </w:rPr>
+        <w:t>al construirlo de nuevo insertando los nodos en orden no realice rotaciones.</w:t>
+      </w:r>
+    </w:p>
+    <w:p>
+      <w:pPr>
+        <w:rPr>
+          <w:sz w:val="24"/>
+          <w:szCs w:val="24"/>
+          <w:lang w:val="es-AR"/>
+        </w:rPr>
+      </w:pPr>
+    </w:p>
+    <w:p>
+      <w:pPr>
         <w:rPr>
           <w:b/>
           <w:sz w:val="40"/>
@@ -3347,386 +3508,8 @@
           <w:u w:val="single"/>
           <w:lang w:val="es-AR"/>
         </w:rPr>
-        <w:lastRenderedPageBreak/>
-        <w:t>Calculando el Hash:</w:t>
-      </w:r>
-    </w:p>
-    <w:p>
-      <w:pPr>
-        <w:rPr>
-          <w:sz w:val="24"/>
-          <w:szCs w:val="24"/>
-          <w:lang w:val="es-AR"/>
-        </w:rPr>
-      </w:pPr>
-      <w:r>
-        <w:rPr>
-          <w:sz w:val="24"/>
-          <w:szCs w:val="24"/>
-          <w:lang w:val="es-AR"/>
-        </w:rPr>
-        <w:t>El objetivo de esta sección del informe</w:t>
-      </w:r>
-      <w:r>
-        <w:rPr>
-          <w:sz w:val="24"/>
-          <w:szCs w:val="24"/>
-          <w:lang w:val="es-AR"/>
-        </w:rPr>
-        <w:t xml:space="preserve"> es explicar cómo se decidió representar y c</w:t>
-      </w:r>
-      <w:r>
-        <w:rPr>
-          <w:sz w:val="24"/>
-          <w:szCs w:val="24"/>
-          <w:lang w:val="es-AR"/>
-        </w:rPr>
-        <w:t xml:space="preserve">alcular el hash de cada bloque, y explicar los métodos implementados para lograr el minado de un bloque. </w:t>
-      </w:r>
-    </w:p>
-    <w:p>
-      <w:pPr>
-        <w:rPr>
-          <w:sz w:val="24"/>
-          <w:szCs w:val="24"/>
-          <w:lang w:val="es-AR"/>
-        </w:rPr>
-      </w:pPr>
-      <w:r>
-        <w:rPr>
-          <w:sz w:val="24"/>
-          <w:szCs w:val="24"/>
-          <w:lang w:val="es-AR"/>
-        </w:rPr>
-        <w:t xml:space="preserve">En primer lugar, creamos la clase abstracta </w:t>
-      </w:r>
-      <w:proofErr w:type="spellStart"/>
-      <w:r>
-        <w:rPr>
-          <w:sz w:val="24"/>
-          <w:szCs w:val="24"/>
-          <w:lang w:val="es-AR"/>
-        </w:rPr>
-        <w:t>HashUtilities</w:t>
-      </w:r>
-      <w:proofErr w:type="spellEnd"/>
-      <w:r>
-        <w:rPr>
-          <w:sz w:val="24"/>
-          <w:szCs w:val="24"/>
-          <w:lang w:val="es-AR"/>
-        </w:rPr>
-        <w:t>, que contiene un conjunto de métodos estáticos que permiten realizar val</w:t>
-      </w:r>
-      <w:r>
-        <w:rPr>
-          <w:sz w:val="24"/>
-          <w:szCs w:val="24"/>
-          <w:lang w:val="es-AR"/>
-        </w:rPr>
-        <w:t xml:space="preserve">idaciones relacionadas al hash y al minado de un bloque. Se decidió utilizar el algoritmo SHA-256, ya que está provisto por la API de Java. </w:t>
-      </w:r>
-      <w:r>
-        <w:rPr>
-          <w:sz w:val="24"/>
-          <w:szCs w:val="24"/>
-          <w:lang w:val="es-AR"/>
-        </w:rPr>
-        <w:t xml:space="preserve">Para calcular el hash, se tuvo en cuenta que se necesitaría una representación única de la información del bloque para no obtener hashes repetidos. </w:t>
-      </w:r>
-      <w:r>
-        <w:rPr>
-          <w:sz w:val="24"/>
-          <w:szCs w:val="24"/>
-          <w:lang w:val="es-AR"/>
-        </w:rPr>
-        <w:t xml:space="preserve">Se consideró que la mejor manera de obtener esta representación única </w:t>
-      </w:r>
-      <w:r>
-        <w:rPr>
-          <w:sz w:val="24"/>
-          <w:szCs w:val="24"/>
-          <w:lang w:val="es-AR"/>
-        </w:rPr>
-        <w:t xml:space="preserve">del bloque era mediante un </w:t>
-      </w:r>
-      <w:proofErr w:type="spellStart"/>
-      <w:r>
-        <w:rPr>
-          <w:sz w:val="24"/>
-          <w:szCs w:val="24"/>
-          <w:lang w:val="es-AR"/>
-        </w:rPr>
-        <w:t>String</w:t>
-      </w:r>
-      <w:proofErr w:type="spellEnd"/>
-      <w:r>
-        <w:rPr>
-          <w:sz w:val="24"/>
-          <w:szCs w:val="24"/>
-          <w:lang w:val="es-AR"/>
-        </w:rPr>
-        <w:t xml:space="preserve">, </w:t>
-      </w:r>
-      <w:r>
-        <w:rPr>
-          <w:sz w:val="24"/>
-          <w:szCs w:val="24"/>
-          <w:lang w:val="es-AR"/>
-        </w:rPr>
-        <w:t xml:space="preserve">concatenando cada campo del bloque obteniendo un </w:t>
-      </w:r>
-      <w:proofErr w:type="spellStart"/>
-      <w:r>
-        <w:rPr>
-          <w:sz w:val="24"/>
-          <w:szCs w:val="24"/>
-          <w:lang w:val="es-AR"/>
-        </w:rPr>
-        <w:t>String</w:t>
-      </w:r>
-      <w:proofErr w:type="spellEnd"/>
-      <w:r>
-        <w:rPr>
-          <w:sz w:val="24"/>
-          <w:szCs w:val="24"/>
-          <w:lang w:val="es-AR"/>
-        </w:rPr>
-        <w:t xml:space="preserve"> con todos los campos concatenados. </w:t>
-      </w:r>
-      <w:r>
-        <w:rPr>
-          <w:sz w:val="24"/>
-          <w:szCs w:val="24"/>
-          <w:lang w:val="es-AR"/>
-        </w:rPr>
-        <w:t xml:space="preserve">Otra opción podía ser obteniendo un número único que represente al bloque y después aplicarle el hash, pero </w:t>
-      </w:r>
-      <w:r>
-        <w:rPr>
-          <w:sz w:val="24"/>
-          <w:szCs w:val="24"/>
-          <w:lang w:val="es-AR"/>
-        </w:rPr>
-        <w:t xml:space="preserve">es igual de útil y más comprensible trabajar con un </w:t>
-      </w:r>
-      <w:proofErr w:type="spellStart"/>
-      <w:r>
-        <w:rPr>
-          <w:sz w:val="24"/>
-          <w:szCs w:val="24"/>
-          <w:lang w:val="es-AR"/>
-        </w:rPr>
-        <w:t>String</w:t>
-      </w:r>
-      <w:proofErr w:type="spellEnd"/>
-      <w:r>
-        <w:rPr>
-          <w:sz w:val="24"/>
-          <w:szCs w:val="24"/>
-          <w:lang w:val="es-AR"/>
-        </w:rPr>
-        <w:t xml:space="preserve">, razón </w:t>
-      </w:r>
-      <w:r>
-        <w:rPr>
-          <w:sz w:val="24"/>
-          <w:szCs w:val="24"/>
-          <w:lang w:val="es-AR"/>
-        </w:rPr>
-        <w:t xml:space="preserve">por la que se decidió usar eso. </w:t>
-      </w:r>
-    </w:p>
-    <w:p>
-      <w:pPr>
-        <w:rPr>
-          <w:sz w:val="24"/>
-          <w:szCs w:val="24"/>
-          <w:lang w:val="es-AR"/>
-        </w:rPr>
-      </w:pPr>
-      <w:r>
-        <w:rPr>
-          <w:sz w:val="24"/>
-          <w:szCs w:val="24"/>
-          <w:lang w:val="es-AR"/>
-        </w:rPr>
-        <w:t xml:space="preserve">El método provisto por la API de Java para calcular el SHA-256 devuelve </w:t>
-      </w:r>
-      <w:r>
-        <w:rPr>
-          <w:sz w:val="24"/>
-          <w:szCs w:val="24"/>
-          <w:lang w:val="es-AR"/>
-        </w:rPr>
-        <w:t xml:space="preserve">un arreglo de bytes. En un primer momento, para calcular si el hash es válido se había decidido </w:t>
-      </w:r>
-      <w:r>
-        <w:rPr>
-          <w:sz w:val="24"/>
-          <w:szCs w:val="24"/>
-          <w:lang w:val="es-AR"/>
-        </w:rPr>
-        <w:t>convertir</w:t>
-      </w:r>
-      <w:r>
-        <w:rPr>
-          <w:sz w:val="24"/>
-          <w:szCs w:val="24"/>
-          <w:lang w:val="es-AR"/>
-        </w:rPr>
-        <w:t xml:space="preserve"> ese arreglo de bytes a un </w:t>
-      </w:r>
-      <w:proofErr w:type="spellStart"/>
-      <w:r>
-        <w:rPr>
-          <w:sz w:val="24"/>
-          <w:szCs w:val="24"/>
-          <w:lang w:val="es-AR"/>
-        </w:rPr>
-        <w:t>String</w:t>
-      </w:r>
-      <w:proofErr w:type="spellEnd"/>
-      <w:r>
-        <w:rPr>
-          <w:sz w:val="24"/>
-          <w:szCs w:val="24"/>
-          <w:lang w:val="es-AR"/>
-        </w:rPr>
-        <w:t xml:space="preserve"> en hexadecimal, y luego hacer comparación con la cantidad de ceros para </w:t>
-      </w:r>
-      <w:r>
-        <w:rPr>
-          <w:sz w:val="24"/>
-          <w:szCs w:val="24"/>
-          <w:lang w:val="es-AR"/>
-        </w:rPr>
-        <w:t xml:space="preserve">verificar que sea válido. </w:t>
-      </w:r>
-      <w:r>
-        <w:rPr>
-          <w:sz w:val="24"/>
-          <w:szCs w:val="24"/>
-          <w:lang w:val="es-AR"/>
-        </w:rPr>
-        <w:t xml:space="preserve">El problema es que el </w:t>
-      </w:r>
-      <w:proofErr w:type="spellStart"/>
-      <w:r>
-        <w:rPr>
-          <w:sz w:val="24"/>
-          <w:szCs w:val="24"/>
-          <w:lang w:val="es-AR"/>
-        </w:rPr>
-        <w:t>nonce</w:t>
-      </w:r>
-      <w:proofErr w:type="spellEnd"/>
-      <w:r>
-        <w:rPr>
-          <w:sz w:val="24"/>
-          <w:szCs w:val="24"/>
-          <w:lang w:val="es-AR"/>
-        </w:rPr>
-        <w:t xml:space="preserve"> en numerosos casos llega hasta más de un millón,</w:t>
-      </w:r>
-      <w:r>
-        <w:rPr>
-          <w:sz w:val="24"/>
-          <w:szCs w:val="24"/>
-          <w:lang w:val="es-AR"/>
-        </w:rPr>
-        <w:t xml:space="preserve"> y por cada una de esas iteraciones se está haciendo la conversión de un arreglo de bytes a </w:t>
-      </w:r>
-      <w:proofErr w:type="spellStart"/>
-      <w:r>
-        <w:rPr>
-          <w:sz w:val="24"/>
-          <w:szCs w:val="24"/>
-          <w:lang w:val="es-AR"/>
-        </w:rPr>
-        <w:t>String</w:t>
-      </w:r>
-      <w:proofErr w:type="spellEnd"/>
-      <w:r>
-        <w:rPr>
-          <w:sz w:val="24"/>
-          <w:szCs w:val="24"/>
-          <w:lang w:val="es-AR"/>
-        </w:rPr>
-        <w:t>. E</w:t>
-      </w:r>
-      <w:r>
-        <w:rPr>
-          <w:sz w:val="24"/>
-          <w:szCs w:val="24"/>
-          <w:lang w:val="es-AR"/>
-        </w:rPr>
-        <w:t xml:space="preserve">l algoritmo de minado podría ser más eficiente si en vez de convertir el arreglo de bytes en un </w:t>
-      </w:r>
-      <w:proofErr w:type="spellStart"/>
-      <w:r>
-        <w:rPr>
-          <w:sz w:val="24"/>
-          <w:szCs w:val="24"/>
-          <w:lang w:val="es-AR"/>
-        </w:rPr>
-        <w:t>String</w:t>
-      </w:r>
-      <w:proofErr w:type="spellEnd"/>
-      <w:r>
-        <w:rPr>
-          <w:sz w:val="24"/>
-          <w:szCs w:val="24"/>
-          <w:lang w:val="es-AR"/>
-        </w:rPr>
-        <w:t>, se trabaja directamente con el arreglo de byt</w:t>
-      </w:r>
-      <w:r>
-        <w:rPr>
-          <w:sz w:val="24"/>
-          <w:szCs w:val="24"/>
-          <w:lang w:val="es-AR"/>
-        </w:rPr>
-        <w:t xml:space="preserve">es, que es lo que se decidió hacer. </w:t>
-      </w:r>
-      <w:r>
-        <w:rPr>
-          <w:sz w:val="24"/>
-          <w:szCs w:val="24"/>
-          <w:lang w:val="es-AR"/>
-        </w:rPr>
-        <w:t xml:space="preserve">En el método donde se verifican los ceros iniciales del hash, realizamos comparaciones bit a bit para evitar convertir el arreglo de bytes a un </w:t>
-      </w:r>
-      <w:proofErr w:type="spellStart"/>
-      <w:r>
-        <w:rPr>
-          <w:sz w:val="24"/>
-          <w:szCs w:val="24"/>
-          <w:lang w:val="es-AR"/>
-        </w:rPr>
-        <w:t>String</w:t>
-      </w:r>
-      <w:proofErr w:type="spellEnd"/>
-      <w:r>
-        <w:rPr>
-          <w:sz w:val="24"/>
-          <w:szCs w:val="24"/>
-          <w:lang w:val="es-AR"/>
-        </w:rPr>
-        <w:t>.</w:t>
-      </w:r>
-    </w:p>
-    <w:p>
-      <w:pPr>
-        <w:rPr>
-          <w:sz w:val="24"/>
-          <w:szCs w:val="24"/>
-          <w:lang w:val="es-AR"/>
-        </w:rPr>
-      </w:pPr>
-    </w:p>
-    <w:p>
-      <w:pPr>
+      </w:pPr>
+      <w:r>
         <w:rPr>
           <w:b/>
           <w:sz w:val="40"/>
@@ -3734,8 +3517,394 @@
           <w:u w:val="single"/>
           <w:lang w:val="es-AR"/>
         </w:rPr>
-      </w:pPr>
-      <w:r>
+        <w:t>Calculando el Hash:</w:t>
+      </w:r>
+    </w:p>
+    <w:p>
+      <w:pPr>
+        <w:rPr>
+          <w:sz w:val="24"/>
+          <w:szCs w:val="24"/>
+          <w:lang w:val="es-AR"/>
+        </w:rPr>
+      </w:pPr>
+      <w:r>
+        <w:rPr>
+          <w:sz w:val="24"/>
+          <w:szCs w:val="24"/>
+          <w:lang w:val="es-AR"/>
+        </w:rPr>
+        <w:t>El objetivo de esta sección del informe</w:t>
+      </w:r>
+      <w:r>
+        <w:rPr>
+          <w:sz w:val="24"/>
+          <w:szCs w:val="24"/>
+          <w:lang w:val="es-AR"/>
+        </w:rPr>
+        <w:t xml:space="preserve"> es explicar cómo se decidió representar y c</w:t>
+      </w:r>
+      <w:r>
+        <w:rPr>
+          <w:sz w:val="24"/>
+          <w:szCs w:val="24"/>
+          <w:lang w:val="es-AR"/>
+        </w:rPr>
+        <w:t xml:space="preserve">alcular el hash de cada bloque, y explicar los métodos implementados para lograr el minado de un bloque. </w:t>
+      </w:r>
+    </w:p>
+    <w:p>
+      <w:pPr>
+        <w:rPr>
+          <w:sz w:val="24"/>
+          <w:szCs w:val="24"/>
+          <w:lang w:val="es-AR"/>
+        </w:rPr>
+      </w:pPr>
+      <w:r>
+        <w:rPr>
+          <w:sz w:val="24"/>
+          <w:szCs w:val="24"/>
+          <w:lang w:val="es-AR"/>
+        </w:rPr>
+        <w:t xml:space="preserve">En primer lugar, creamos la clase abstracta </w:t>
+      </w:r>
+      <w:proofErr w:type="spellStart"/>
+      <w:r>
+        <w:rPr>
+          <w:sz w:val="24"/>
+          <w:szCs w:val="24"/>
+          <w:lang w:val="es-AR"/>
+        </w:rPr>
+        <w:t>HashUtilities</w:t>
+      </w:r>
+      <w:proofErr w:type="spellEnd"/>
+      <w:r>
+        <w:rPr>
+          <w:sz w:val="24"/>
+          <w:szCs w:val="24"/>
+          <w:lang w:val="es-AR"/>
+        </w:rPr>
+        <w:t>, que contiene un conjunto de métodos estáticos que permiten realizar val</w:t>
+      </w:r>
+      <w:r>
+        <w:rPr>
+          <w:sz w:val="24"/>
+          <w:szCs w:val="24"/>
+          <w:lang w:val="es-AR"/>
+        </w:rPr>
+        <w:t xml:space="preserve">idaciones relacionadas al hash y al minado de un bloque. Se decidió utilizar el algoritmo SHA-256, ya que está provisto por la API de Java. </w:t>
+      </w:r>
+      <w:r>
+        <w:rPr>
+          <w:sz w:val="24"/>
+          <w:szCs w:val="24"/>
+          <w:lang w:val="es-AR"/>
+        </w:rPr>
+        <w:t xml:space="preserve">Para calcular el hash, se tuvo en cuenta que se necesitaría una representación única de la información del bloque para no obtener hashes repetidos. </w:t>
+      </w:r>
+      <w:r>
+        <w:rPr>
+          <w:sz w:val="24"/>
+          <w:szCs w:val="24"/>
+          <w:lang w:val="es-AR"/>
+        </w:rPr>
+        <w:t xml:space="preserve">Se consideró que la mejor manera de obtener esta representación única </w:t>
+      </w:r>
+      <w:r>
+        <w:rPr>
+          <w:sz w:val="24"/>
+          <w:szCs w:val="24"/>
+          <w:lang w:val="es-AR"/>
+        </w:rPr>
+        <w:t xml:space="preserve">del bloque era mediante un </w:t>
+      </w:r>
+      <w:proofErr w:type="spellStart"/>
+      <w:r>
+        <w:rPr>
+          <w:sz w:val="24"/>
+          <w:szCs w:val="24"/>
+          <w:lang w:val="es-AR"/>
+        </w:rPr>
+        <w:t>String</w:t>
+      </w:r>
+      <w:proofErr w:type="spellEnd"/>
+      <w:r>
+        <w:rPr>
+          <w:sz w:val="24"/>
+          <w:szCs w:val="24"/>
+          <w:lang w:val="es-AR"/>
+        </w:rPr>
+        <w:t xml:space="preserve">, </w:t>
+      </w:r>
+      <w:r>
+        <w:rPr>
+          <w:sz w:val="24"/>
+          <w:szCs w:val="24"/>
+          <w:lang w:val="es-AR"/>
+        </w:rPr>
+        <w:t xml:space="preserve">concatenando cada campo del bloque obteniendo un </w:t>
+      </w:r>
+      <w:proofErr w:type="spellStart"/>
+      <w:r>
+        <w:rPr>
+          <w:sz w:val="24"/>
+          <w:szCs w:val="24"/>
+          <w:lang w:val="es-AR"/>
+        </w:rPr>
+        <w:t>String</w:t>
+      </w:r>
+      <w:proofErr w:type="spellEnd"/>
+      <w:r>
+        <w:rPr>
+          <w:sz w:val="24"/>
+          <w:szCs w:val="24"/>
+          <w:lang w:val="es-AR"/>
+        </w:rPr>
+        <w:t xml:space="preserve"> con todos los campos concatenados. </w:t>
+      </w:r>
+      <w:r>
+        <w:rPr>
+          <w:sz w:val="24"/>
+          <w:szCs w:val="24"/>
+          <w:lang w:val="es-AR"/>
+        </w:rPr>
+        <w:t xml:space="preserve">Otra opción podía ser obteniendo un número único que represente al bloque y después aplicarle el hash, pero </w:t>
+      </w:r>
+      <w:r>
+        <w:rPr>
+          <w:sz w:val="24"/>
+          <w:szCs w:val="24"/>
+          <w:lang w:val="es-AR"/>
+        </w:rPr>
+        <w:t xml:space="preserve">es igual de útil y más comprensible trabajar con un </w:t>
+      </w:r>
+      <w:proofErr w:type="spellStart"/>
+      <w:r>
+        <w:rPr>
+          <w:sz w:val="24"/>
+          <w:szCs w:val="24"/>
+          <w:lang w:val="es-AR"/>
+        </w:rPr>
+        <w:t>String</w:t>
+      </w:r>
+      <w:proofErr w:type="spellEnd"/>
+      <w:r>
+        <w:rPr>
+          <w:sz w:val="24"/>
+          <w:szCs w:val="24"/>
+          <w:lang w:val="es-AR"/>
+        </w:rPr>
+        <w:t xml:space="preserve">, razón </w:t>
+      </w:r>
+      <w:r>
+        <w:rPr>
+          <w:sz w:val="24"/>
+          <w:szCs w:val="24"/>
+          <w:lang w:val="es-AR"/>
+        </w:rPr>
+        <w:t xml:space="preserve">por la que se decidió usar eso. </w:t>
+      </w:r>
+    </w:p>
+    <w:p>
+      <w:pPr>
+        <w:rPr>
+          <w:sz w:val="24"/>
+          <w:szCs w:val="24"/>
+          <w:lang w:val="es-AR"/>
+        </w:rPr>
+      </w:pPr>
+      <w:r>
+        <w:rPr>
+          <w:sz w:val="24"/>
+          <w:szCs w:val="24"/>
+          <w:lang w:val="es-AR"/>
+        </w:rPr>
+        <w:t xml:space="preserve">El método provisto por la API de Java para calcular el SHA-256 devuelve </w:t>
+      </w:r>
+      <w:r>
+        <w:rPr>
+          <w:sz w:val="24"/>
+          <w:szCs w:val="24"/>
+          <w:lang w:val="es-AR"/>
+        </w:rPr>
+        <w:t xml:space="preserve">un arreglo de bytes. En un primer momento, para calcular si el hash es válido se había decidido </w:t>
+      </w:r>
+      <w:r>
+        <w:rPr>
+          <w:sz w:val="24"/>
+          <w:szCs w:val="24"/>
+          <w:lang w:val="es-AR"/>
+        </w:rPr>
+        <w:t>convertir</w:t>
+      </w:r>
+      <w:r>
+        <w:rPr>
+          <w:sz w:val="24"/>
+          <w:szCs w:val="24"/>
+          <w:lang w:val="es-AR"/>
+        </w:rPr>
+        <w:t xml:space="preserve"> ese arreglo de </w:t>
+      </w:r>
+      <w:r>
+        <w:rPr>
+          <w:sz w:val="24"/>
+          <w:szCs w:val="24"/>
+          <w:lang w:val="es-AR"/>
+        </w:rPr>
+        <w:lastRenderedPageBreak/>
+        <w:t xml:space="preserve">bytes a un </w:t>
+      </w:r>
+      <w:proofErr w:type="spellStart"/>
+      <w:r>
+        <w:rPr>
+          <w:sz w:val="24"/>
+          <w:szCs w:val="24"/>
+          <w:lang w:val="es-AR"/>
+        </w:rPr>
+        <w:t>String</w:t>
+      </w:r>
+      <w:proofErr w:type="spellEnd"/>
+      <w:r>
+        <w:rPr>
+          <w:sz w:val="24"/>
+          <w:szCs w:val="24"/>
+          <w:lang w:val="es-AR"/>
+        </w:rPr>
+        <w:t xml:space="preserve"> en hexadecimal, y luego hacer comparación con la cantidad de ceros para </w:t>
+      </w:r>
+      <w:r>
+        <w:rPr>
+          <w:sz w:val="24"/>
+          <w:szCs w:val="24"/>
+          <w:lang w:val="es-AR"/>
+        </w:rPr>
+        <w:t xml:space="preserve">verificar que sea válido. </w:t>
+      </w:r>
+      <w:r>
+        <w:rPr>
+          <w:sz w:val="24"/>
+          <w:szCs w:val="24"/>
+          <w:lang w:val="es-AR"/>
+        </w:rPr>
+        <w:t xml:space="preserve">El problema es que el </w:t>
+      </w:r>
+      <w:proofErr w:type="spellStart"/>
+      <w:r>
+        <w:rPr>
+          <w:sz w:val="24"/>
+          <w:szCs w:val="24"/>
+          <w:lang w:val="es-AR"/>
+        </w:rPr>
+        <w:t>nonce</w:t>
+      </w:r>
+      <w:proofErr w:type="spellEnd"/>
+      <w:r>
+        <w:rPr>
+          <w:sz w:val="24"/>
+          <w:szCs w:val="24"/>
+          <w:lang w:val="es-AR"/>
+        </w:rPr>
+        <w:t xml:space="preserve"> en numerosos casos llega hasta más de un millón,</w:t>
+      </w:r>
+      <w:r>
+        <w:rPr>
+          <w:sz w:val="24"/>
+          <w:szCs w:val="24"/>
+          <w:lang w:val="es-AR"/>
+        </w:rPr>
+        <w:t xml:space="preserve"> y por cada una de esas iteraciones se está haciendo la conversión de un arreglo de bytes a </w:t>
+      </w:r>
+      <w:proofErr w:type="spellStart"/>
+      <w:r>
+        <w:rPr>
+          <w:sz w:val="24"/>
+          <w:szCs w:val="24"/>
+          <w:lang w:val="es-AR"/>
+        </w:rPr>
+        <w:t>String</w:t>
+      </w:r>
+      <w:proofErr w:type="spellEnd"/>
+      <w:r>
+        <w:rPr>
+          <w:sz w:val="24"/>
+          <w:szCs w:val="24"/>
+          <w:lang w:val="es-AR"/>
+        </w:rPr>
+        <w:t>. E</w:t>
+      </w:r>
+      <w:r>
+        <w:rPr>
+          <w:sz w:val="24"/>
+          <w:szCs w:val="24"/>
+          <w:lang w:val="es-AR"/>
+        </w:rPr>
+        <w:t xml:space="preserve">l algoritmo de minado podría ser más eficiente si en vez de convertir el arreglo de bytes en un </w:t>
+      </w:r>
+      <w:proofErr w:type="spellStart"/>
+      <w:r>
+        <w:rPr>
+          <w:sz w:val="24"/>
+          <w:szCs w:val="24"/>
+          <w:lang w:val="es-AR"/>
+        </w:rPr>
+        <w:t>String</w:t>
+      </w:r>
+      <w:proofErr w:type="spellEnd"/>
+      <w:r>
+        <w:rPr>
+          <w:sz w:val="24"/>
+          <w:szCs w:val="24"/>
+          <w:lang w:val="es-AR"/>
+        </w:rPr>
+        <w:t>, se trabaja directamente con el arreglo de byt</w:t>
+      </w:r>
+      <w:r>
+        <w:rPr>
+          <w:sz w:val="24"/>
+          <w:szCs w:val="24"/>
+          <w:lang w:val="es-AR"/>
+        </w:rPr>
+        <w:t xml:space="preserve">es, que es lo que se decidió hacer. </w:t>
+      </w:r>
+      <w:r>
+        <w:rPr>
+          <w:sz w:val="24"/>
+          <w:szCs w:val="24"/>
+          <w:lang w:val="es-AR"/>
+        </w:rPr>
+        <w:t xml:space="preserve">En el método donde se verifican los ceros iniciales del hash, realizamos comparaciones bit a bit para evitar convertir el arreglo de bytes a un </w:t>
+      </w:r>
+      <w:proofErr w:type="spellStart"/>
+      <w:r>
+        <w:rPr>
+          <w:sz w:val="24"/>
+          <w:szCs w:val="24"/>
+          <w:lang w:val="es-AR"/>
+        </w:rPr>
+        <w:t>String</w:t>
+      </w:r>
+      <w:proofErr w:type="spellEnd"/>
+      <w:r>
+        <w:rPr>
+          <w:sz w:val="24"/>
+          <w:szCs w:val="24"/>
+          <w:lang w:val="es-AR"/>
+        </w:rPr>
+        <w:t>.</w:t>
+      </w:r>
+    </w:p>
+    <w:p>
+      <w:pPr>
+        <w:rPr>
+          <w:sz w:val="24"/>
+          <w:szCs w:val="24"/>
+          <w:lang w:val="es-AR"/>
+        </w:rPr>
+      </w:pPr>
+    </w:p>
+    <w:p>
+      <w:pPr>
         <w:rPr>
           <w:b/>
           <w:sz w:val="40"/>
@@ -3743,8 +3912,7 @@
           <w:u w:val="single"/>
           <w:lang w:val="es-AR"/>
         </w:rPr>
-        <w:t>Convenciones</w:t>
-      </w:r>
+      </w:pPr>
       <w:r>
         <w:rPr>
           <w:b/>
@@ -3753,7 +3921,7 @@
           <w:u w:val="single"/>
           <w:lang w:val="es-AR"/>
         </w:rPr>
-        <w:t>:</w:t>
+        <w:t>Convenciones:</w:t>
       </w:r>
     </w:p>
     <w:p>
@@ -3902,33 +4070,20 @@
         <w:rPr>
           <w:sz w:val="24"/>
           <w:szCs w:val="24"/>
-          <w:lang w:val="es-AR"/>
-        </w:rPr>
-      </w:pPr>
-      <w:proofErr w:type="spellStart"/>
-      <w:r>
-        <w:rPr>
-          <w:sz w:val="24"/>
-          <w:szCs w:val="24"/>
-          <w:lang w:val="es-AR"/>
-        </w:rPr>
-        <w:t>nonce</w:t>
-      </w:r>
-      <w:proofErr w:type="spellEnd"/>
-      <w:r>
-        <w:rPr>
-          <w:sz w:val="24"/>
-          <w:szCs w:val="24"/>
-          <w:lang w:val="es-AR"/>
-        </w:rPr>
-        <w:t xml:space="preserve">: </w:t>
+        </w:rPr>
+      </w:pPr>
+      <w:r>
+        <w:rPr>
+          <w:sz w:val="24"/>
+          <w:szCs w:val="24"/>
+        </w:rPr>
+        <w:t xml:space="preserve">nonce: </w:t>
       </w:r>
       <w:r>
         <w:rPr>
           <w:i/>
           <w:sz w:val="24"/>
           <w:szCs w:val="24"/>
-          <w:lang w:val="es-AR"/>
         </w:rPr>
         <w:t>x</w:t>
       </w:r>
@@ -3937,7 +4092,6 @@
           <w:i/>
           <w:sz w:val="24"/>
           <w:szCs w:val="24"/>
-          <w:lang w:val="es-AR"/>
         </w:rPr>
         <w:t xml:space="preserve"> </w:t>
       </w:r>
@@ -3945,7 +4099,6 @@
         <w:rPr>
           <w:sz w:val="24"/>
           <w:szCs w:val="24"/>
-          <w:lang w:val="es-AR"/>
         </w:rPr>
         <w:tab/>
       </w:r>
@@ -3953,7 +4106,6 @@
         <w:rPr>
           <w:sz w:val="24"/>
           <w:szCs w:val="24"/>
-          <w:lang w:val="es-AR"/>
         </w:rPr>
         <w:tab/>
       </w:r>
@@ -3961,7 +4113,6 @@
         <w:rPr>
           <w:sz w:val="24"/>
           <w:szCs w:val="24"/>
-          <w:lang w:val="es-AR"/>
         </w:rPr>
         <w:tab/>
       </w:r>
@@ -3971,33 +4122,20 @@
         <w:rPr>
           <w:sz w:val="24"/>
           <w:szCs w:val="24"/>
-          <w:lang w:val="es-AR"/>
-        </w:rPr>
-      </w:pPr>
-      <w:proofErr w:type="spellStart"/>
-      <w:r>
-        <w:rPr>
-          <w:sz w:val="24"/>
-          <w:szCs w:val="24"/>
-          <w:lang w:val="es-AR"/>
-        </w:rPr>
-        <w:t>operation</w:t>
-      </w:r>
-      <w:proofErr w:type="spellEnd"/>
-      <w:r>
-        <w:rPr>
-          <w:sz w:val="24"/>
-          <w:szCs w:val="24"/>
-          <w:lang w:val="es-AR"/>
-        </w:rPr>
-        <w:t>: (</w:t>
-      </w:r>
-      <w:proofErr w:type="spellStart"/>
-      <w:r>
-        <w:rPr>
-          <w:sz w:val="24"/>
-          <w:szCs w:val="24"/>
-          <w:lang w:val="es-AR"/>
+        </w:rPr>
+      </w:pPr>
+      <w:r>
+        <w:rPr>
+          <w:sz w:val="24"/>
+          <w:szCs w:val="24"/>
+        </w:rPr>
+        <w:t>operation: (</w:t>
+      </w:r>
+      <w:proofErr w:type="spellStart"/>
+      <w:r>
+        <w:rPr>
+          <w:sz w:val="24"/>
+          <w:szCs w:val="24"/>
         </w:rPr>
         <w:t>add</w:t>
       </w:r>
@@ -4005,7 +4143,6 @@
         <w:rPr>
           <w:sz w:val="24"/>
           <w:szCs w:val="24"/>
-          <w:lang w:val="es-AR"/>
         </w:rPr>
         <w:t>|remove</w:t>
       </w:r>
@@ -4014,7 +4151,6 @@
         <w:rPr>
           <w:sz w:val="24"/>
           <w:szCs w:val="24"/>
-          <w:lang w:val="es-AR"/>
         </w:rPr>
         <w:t xml:space="preserve">) </w:t>
       </w:r>
@@ -4023,7 +4159,6 @@
           <w:i/>
           <w:sz w:val="24"/>
           <w:szCs w:val="24"/>
-          <w:lang w:val="es-AR"/>
         </w:rPr>
         <w:t>x</w:t>
       </w:r>
@@ -4032,7 +4167,6 @@
           <w:i/>
           <w:sz w:val="24"/>
           <w:szCs w:val="24"/>
-          <w:lang w:val="es-AR"/>
         </w:rPr>
         <w:t xml:space="preserve">   </w:t>
       </w:r>
@@ -4040,7 +4174,6 @@
         <w:rPr>
           <w:sz w:val="24"/>
           <w:szCs w:val="24"/>
-          <w:lang w:val="es-AR"/>
         </w:rPr>
         <w:t xml:space="preserve">  </w:t>
       </w:r>
@@ -4051,33 +4184,20 @@
           <w:i/>
           <w:sz w:val="24"/>
           <w:szCs w:val="24"/>
-          <w:lang w:val="es-AR"/>
-        </w:rPr>
-      </w:pPr>
-      <w:proofErr w:type="spellStart"/>
-      <w:r>
-        <w:rPr>
-          <w:sz w:val="24"/>
-          <w:szCs w:val="24"/>
-          <w:lang w:val="es-AR"/>
-        </w:rPr>
-        <w:t>tree</w:t>
-      </w:r>
-      <w:proofErr w:type="spellEnd"/>
-      <w:r>
-        <w:rPr>
-          <w:sz w:val="24"/>
-          <w:szCs w:val="24"/>
-          <w:lang w:val="es-AR"/>
-        </w:rPr>
-        <w:t xml:space="preserve">: </w:t>
+        </w:rPr>
+      </w:pPr>
+      <w:r>
+        <w:rPr>
+          <w:sz w:val="24"/>
+          <w:szCs w:val="24"/>
+        </w:rPr>
+        <w:t xml:space="preserve">tree: </w:t>
       </w:r>
       <w:r>
         <w:rPr>
           <w:i/>
           <w:sz w:val="24"/>
           <w:szCs w:val="24"/>
-          <w:lang w:val="es-AR"/>
         </w:rPr>
         <w:t xml:space="preserve">x1, x2, x3, </w:t>
       </w:r>
@@ -4087,7 +4207,6 @@
           <w:i/>
           <w:sz w:val="24"/>
           <w:szCs w:val="24"/>
-          <w:lang w:val="es-AR"/>
         </w:rPr>
         <w:t>… ,</w:t>
       </w:r>
@@ -4097,7 +4216,6 @@
           <w:i/>
           <w:sz w:val="24"/>
           <w:szCs w:val="24"/>
-          <w:lang w:val="es-AR"/>
         </w:rPr>
         <w:t xml:space="preserve"> </w:t>
       </w:r>
@@ -4107,7 +4225,6 @@
           <w:i/>
           <w:sz w:val="24"/>
           <w:szCs w:val="24"/>
-          <w:lang w:val="es-AR"/>
         </w:rPr>
         <w:t>xn</w:t>
       </w:r>
@@ -4118,33 +4235,20 @@
         <w:rPr>
           <w:sz w:val="24"/>
           <w:szCs w:val="24"/>
-          <w:lang w:val="es-AR"/>
-        </w:rPr>
-      </w:pPr>
-      <w:proofErr w:type="spellStart"/>
-      <w:r>
-        <w:rPr>
-          <w:sz w:val="24"/>
-          <w:szCs w:val="24"/>
-          <w:lang w:val="es-AR"/>
-        </w:rPr>
-        <w:t>modified</w:t>
-      </w:r>
-      <w:proofErr w:type="spellEnd"/>
-      <w:r>
-        <w:rPr>
-          <w:sz w:val="24"/>
-          <w:szCs w:val="24"/>
-          <w:lang w:val="es-AR"/>
-        </w:rPr>
-        <w:t xml:space="preserve">: x1, x2, x3, </w:t>
+        </w:rPr>
+      </w:pPr>
+      <w:r>
+        <w:rPr>
+          <w:sz w:val="24"/>
+          <w:szCs w:val="24"/>
+        </w:rPr>
+        <w:t xml:space="preserve">modified: x1, x2, x3, </w:t>
       </w:r>
       <w:proofErr w:type="gramStart"/>
       <w:r>
         <w:rPr>
           <w:sz w:val="24"/>
           <w:szCs w:val="24"/>
-          <w:lang w:val="es-AR"/>
         </w:rPr>
         <w:t>… ,</w:t>
       </w:r>
@@ -4153,7 +4257,6 @@
         <w:rPr>
           <w:sz w:val="24"/>
           <w:szCs w:val="24"/>
-          <w:lang w:val="es-AR"/>
         </w:rPr>
         <w:t xml:space="preserve"> </w:t>
       </w:r>
@@ -4162,7 +4265,6 @@
         <w:rPr>
           <w:sz w:val="24"/>
           <w:szCs w:val="24"/>
-          <w:lang w:val="es-AR"/>
         </w:rPr>
         <w:t>xn</w:t>
       </w:r>
@@ -4209,7 +4311,6 @@
           <w:szCs w:val="24"/>
           <w:lang w:val="es-AR"/>
         </w:rPr>
-        <w:lastRenderedPageBreak/>
         <w:t xml:space="preserve">Notar </w:t>
       </w:r>
       <w:proofErr w:type="gramStart"/>
@@ -4458,177 +4559,8 @@
           <w:lang w:val="es-AR"/>
         </w:rPr>
       </w:pPr>
-    </w:p>
-    <w:p>
-      <w:pPr>
-        <w:rPr>
-          <w:sz w:val="24"/>
-          <w:szCs w:val="24"/>
-          <w:lang w:val="es-AR"/>
-        </w:rPr>
-      </w:pPr>
-    </w:p>
-    <w:p>
-      <w:pPr>
-        <w:rPr>
-          <w:sz w:val="24"/>
-          <w:szCs w:val="24"/>
-          <w:lang w:val="es-AR"/>
-        </w:rPr>
-      </w:pPr>
-    </w:p>
-    <w:p>
-      <w:pPr>
-        <w:rPr>
-          <w:sz w:val="24"/>
-          <w:szCs w:val="24"/>
-          <w:lang w:val="es-AR"/>
-        </w:rPr>
-      </w:pPr>
-    </w:p>
-    <w:p>
-      <w:pPr>
-        <w:rPr>
-          <w:sz w:val="24"/>
-          <w:szCs w:val="24"/>
-          <w:lang w:val="es-AR"/>
-        </w:rPr>
-      </w:pPr>
-    </w:p>
-    <w:p>
-      <w:pPr>
-        <w:rPr>
-          <w:sz w:val="24"/>
-          <w:szCs w:val="24"/>
-          <w:lang w:val="es-AR"/>
-        </w:rPr>
-      </w:pPr>
-    </w:p>
-    <w:p>
-      <w:pPr>
-        <w:rPr>
-          <w:sz w:val="24"/>
-          <w:szCs w:val="24"/>
-          <w:lang w:val="es-AR"/>
-        </w:rPr>
-      </w:pPr>
-    </w:p>
-    <w:p>
-      <w:pPr>
-        <w:rPr>
-          <w:sz w:val="24"/>
-          <w:szCs w:val="24"/>
-          <w:lang w:val="es-AR"/>
-        </w:rPr>
-      </w:pPr>
-    </w:p>
-    <w:p>
-      <w:pPr>
-        <w:rPr>
-          <w:sz w:val="24"/>
-          <w:szCs w:val="24"/>
-          <w:lang w:val="es-AR"/>
-        </w:rPr>
-      </w:pPr>
-    </w:p>
-    <w:p>
-      <w:pPr>
-        <w:rPr>
-          <w:sz w:val="24"/>
-          <w:szCs w:val="24"/>
-          <w:lang w:val="es-AR"/>
-        </w:rPr>
-      </w:pPr>
-    </w:p>
-    <w:p>
-      <w:pPr>
-        <w:rPr>
-          <w:sz w:val="24"/>
-          <w:szCs w:val="24"/>
-          <w:lang w:val="es-AR"/>
-        </w:rPr>
-      </w:pPr>
-    </w:p>
-    <w:p>
-      <w:pPr>
-        <w:rPr>
-          <w:sz w:val="24"/>
-          <w:szCs w:val="24"/>
-          <w:lang w:val="es-AR"/>
-        </w:rPr>
-      </w:pPr>
-    </w:p>
-    <w:p>
-      <w:pPr>
-        <w:rPr>
-          <w:sz w:val="24"/>
-          <w:szCs w:val="24"/>
-          <w:lang w:val="es-AR"/>
-        </w:rPr>
-      </w:pPr>
-    </w:p>
-    <w:p>
-      <w:pPr>
-        <w:rPr>
-          <w:sz w:val="24"/>
-          <w:szCs w:val="24"/>
-          <w:lang w:val="es-AR"/>
-        </w:rPr>
-      </w:pPr>
-    </w:p>
-    <w:p>
-      <w:pPr>
-        <w:rPr>
-          <w:sz w:val="24"/>
-          <w:szCs w:val="24"/>
-          <w:lang w:val="es-AR"/>
-        </w:rPr>
-      </w:pPr>
-    </w:p>
-    <w:p>
-      <w:pPr>
-        <w:rPr>
-          <w:sz w:val="24"/>
-          <w:szCs w:val="24"/>
-          <w:lang w:val="es-AR"/>
-        </w:rPr>
-      </w:pPr>
-    </w:p>
-    <w:p>
-      <w:pPr>
-        <w:rPr>
-          <w:sz w:val="24"/>
-          <w:szCs w:val="24"/>
-          <w:lang w:val="es-AR"/>
-        </w:rPr>
-      </w:pPr>
-    </w:p>
-    <w:p>
-      <w:pPr>
-        <w:rPr>
-          <w:sz w:val="24"/>
-          <w:szCs w:val="24"/>
-          <w:lang w:val="es-AR"/>
-        </w:rPr>
-      </w:pPr>
-    </w:p>
-    <w:p>
-      <w:pPr>
-        <w:rPr>
-          <w:sz w:val="24"/>
-          <w:szCs w:val="24"/>
-          <w:lang w:val="es-AR"/>
-        </w:rPr>
-      </w:pPr>
-    </w:p>
-    <w:p>
-      <w:pPr>
-        <w:rPr>
-          <w:sz w:val="24"/>
-          <w:szCs w:val="24"/>
-          <w:lang w:val="es-AR"/>
-        </w:rPr>
-      </w:pPr>
+      <w:bookmarkStart w:id="0" w:name="_GoBack"/>
+      <w:bookmarkEnd w:id="0"/>
     </w:p>
     <w:p>
       <w:pPr>
@@ -4648,7 +4580,6 @@
           <w:u w:val="single"/>
           <w:lang w:val="es-AR"/>
         </w:rPr>
-        <w:lastRenderedPageBreak/>
         <w:t>Conclusión:</w:t>
       </w:r>
     </w:p>

</xml_diff>